<commit_message>
doc after intro, yelp_qry.sql
</commit_message>
<xml_diff>
--- a/StonehouseAssignment3.docx
+++ b/StonehouseAssignment3.docx
@@ -44,8 +44,6 @@
           <w:color w:val="353535"/>
         </w:rPr>
       </w:pPr>
-      <w:bookmarkStart w:id="0" w:name="_GoBack"/>
-      <w:bookmarkEnd w:id="0"/>
     </w:p>
     <w:p>
       <w:pPr>
@@ -171,7 +169,6 @@
           <w:color w:val="353535"/>
         </w:rPr>
       </w:pPr>
-      <w:proofErr w:type="gramStart"/>
       <w:r>
         <w:rPr>
           <w:color w:val="353535"/>
@@ -182,15 +179,40 @@
         <w:rPr>
           <w:color w:val="353535"/>
         </w:rPr>
+        <w:t>3</w:t>
+      </w:r>
+      <w:r>
+        <w:rPr>
+          <w:color w:val="353535"/>
+        </w:rPr>
         <w:t>:</w:t>
       </w:r>
-      <w:proofErr w:type="gramEnd"/>
       <w:r>
         <w:rPr>
           <w:color w:val="353535"/>
         </w:rPr>
         <w:t xml:space="preserve"> </w:t>
       </w:r>
+      <w:proofErr w:type="spellStart"/>
+      <w:r>
+        <w:rPr>
+          <w:color w:val="353535"/>
+        </w:rPr>
+        <w:t>BigSQL</w:t>
+      </w:r>
+      <w:proofErr w:type="spellEnd"/>
+      <w:r>
+        <w:rPr>
+          <w:color w:val="353535"/>
+        </w:rPr>
+        <w:t xml:space="preserve"> with Yelp Data</w:t>
+      </w:r>
+      <w:r>
+        <w:rPr>
+          <w:color w:val="353535"/>
+        </w:rPr>
+        <w:t xml:space="preserve"> </w:t>
+      </w:r>
     </w:p>
     <w:p>
       <w:pPr>
@@ -198,22 +220,32 @@
       </w:pPr>
       <w:r>
         <w:lastRenderedPageBreak/>
-        <w:t>Introduction/Purpose</w:t>
-      </w:r>
-    </w:p>
-    <w:p>
-      <w:r>
-        <w:t xml:space="preserve">study the minutes </w:t>
-      </w:r>
-      <w:r>
-        <w:t>from one of</w:t>
-      </w:r>
-      <w:r>
-        <w:t xml:space="preserve"> the Raleigh City Council committee</w:t>
-      </w:r>
-      <w:r>
-        <w:t>s</w:t>
-      </w:r>
+        <w:t xml:space="preserve">Lessons Learned from the </w:t>
+      </w:r>
+      <w:r>
+        <w:t>Walk-through exercise</w:t>
+      </w:r>
+    </w:p>
+    <w:p>
+      <w:r>
+        <w:t xml:space="preserve">The </w:t>
+      </w:r>
+      <w:proofErr w:type="spellStart"/>
+      <w:r>
+        <w:t>BigSQL</w:t>
+      </w:r>
+      <w:proofErr w:type="spellEnd"/>
+      <w:r>
+        <w:t xml:space="preserve"> walk-through demonstrated the power of using standard SQL commands to int</w:t>
+      </w:r>
+      <w:r>
+        <w:t>e</w:t>
+      </w:r>
+      <w:r>
+        <w:t xml:space="preserve">ract with a Hadoop repository. </w:t>
+      </w:r>
+    </w:p>
+    <w:p>
       <w:r>
         <w:t xml:space="preserve">. </w:t>
       </w:r>
@@ -223,12 +255,44 @@
         <w:pStyle w:val="Heading2"/>
       </w:pPr>
       <w:r>
-        <w:t>Experimental Design / Method</w:t>
-      </w:r>
-    </w:p>
-    <w:p>
-      <w:r>
-        <w:t xml:space="preserve">example, all of the documents start by mentioning who was present.  </w:t>
+        <w:t>Statement of Work</w:t>
+      </w:r>
+    </w:p>
+    <w:p>
+      <w:r>
+        <w:t xml:space="preserve">Yelp is a web service that allows users to share and find opinions on businesses, especially restaurants.  Yelp has provided data for academic data scientists to study and mine for useful patterns. The data includes information about reviews, reviewers (users) and businesses.  By studying this data with SQL commands in </w:t>
+      </w:r>
+      <w:proofErr w:type="spellStart"/>
+      <w:r>
+        <w:t>BigSQL</w:t>
+      </w:r>
+      <w:proofErr w:type="spellEnd"/>
+      <w:r>
+        <w:t xml:space="preserve">, users can gain insights about </w:t>
+      </w:r>
+      <w:r>
+        <w:t xml:space="preserve">samples of </w:t>
+      </w:r>
+      <w:r>
+        <w:t>reviews</w:t>
+      </w:r>
+      <w:r>
+        <w:t>. Those insights include</w:t>
+      </w:r>
+      <w:r>
+        <w:t xml:space="preserve"> how </w:t>
+      </w:r>
+      <w:r>
+        <w:t>the review</w:t>
+      </w:r>
+      <w:r>
+        <w:t xml:space="preserve"> compare with other reviews by the same reviewer and other reviews for the same business.  It will also provide a nice way to </w:t>
+      </w:r>
+      <w:r>
+        <w:t>filter and search</w:t>
+      </w:r>
+      <w:r>
+        <w:t xml:space="preserve"> the reviews according to information about the reviewers and businesses.</w:t>
       </w:r>
     </w:p>
     <w:p>
@@ -236,283 +300,306 @@
         <w:pStyle w:val="Heading2"/>
       </w:pPr>
       <w:r>
-        <w:t>Results</w:t>
-      </w:r>
-    </w:p>
-    <w:p>
-      <w:r>
-        <w:t xml:space="preserve">appendix has a listing of words that correlate with </w:t>
-      </w:r>
-      <w:r>
-        <w:t>“</w:t>
+        <w:t>Database Implementation</w:t>
+      </w:r>
+    </w:p>
+    <w:p>
+      <w:bookmarkStart w:id="0" w:name="_GoBack"/>
+      <w:bookmarkEnd w:id="0"/>
+    </w:p>
+    <w:p>
+      <w:r>
+        <w:t>Challenges</w:t>
+      </w:r>
+    </w:p>
+    <w:p>
+      <w:pPr>
+        <w:pStyle w:val="ListParagraph"/>
+        <w:numPr>
+          <w:ilvl w:val="0"/>
+          <w:numId w:val="31"/>
+        </w:numPr>
+      </w:pPr>
+      <w:r>
+        <w:t>JSON to CSV</w:t>
+      </w:r>
+    </w:p>
+    <w:p>
+      <w:pPr>
+        <w:pStyle w:val="ListParagraph"/>
+        <w:numPr>
+          <w:ilvl w:val="0"/>
+          <w:numId w:val="31"/>
+        </w:numPr>
+      </w:pPr>
+      <w:r>
+        <w:t>Variable names – find/replace periods and spaces with underscores</w:t>
+      </w:r>
+    </w:p>
+    <w:p>
+      <w:pPr>
+        <w:pStyle w:val="ListParagraph"/>
+        <w:numPr>
+          <w:ilvl w:val="0"/>
+          <w:numId w:val="31"/>
+        </w:numPr>
+      </w:pPr>
+      <w:r>
+        <w:t>Character values – surround with quotes</w:t>
+      </w:r>
+    </w:p>
+    <w:p>
+      <w:pPr>
+        <w:pStyle w:val="ListParagraph"/>
+        <w:numPr>
+          <w:ilvl w:val="0"/>
+          <w:numId w:val="31"/>
+        </w:numPr>
+      </w:pPr>
+      <w:r>
+        <w:t>Embedded commas – for now, skip</w:t>
+      </w:r>
+    </w:p>
+    <w:p>
+      <w:pPr>
+        <w:pStyle w:val="ListParagraph"/>
+        <w:numPr>
+          <w:ilvl w:val="0"/>
+          <w:numId w:val="31"/>
+        </w:numPr>
+      </w:pPr>
+      <w:r>
+        <w:lastRenderedPageBreak/>
+        <w:t>embedded return characters</w:t>
+      </w:r>
+    </w:p>
+    <w:p>
+      <w:pPr>
+        <w:pStyle w:val="ListParagraph"/>
+        <w:numPr>
+          <w:ilvl w:val="0"/>
+          <w:numId w:val="31"/>
+        </w:numPr>
+      </w:pPr>
+      <w:r>
+        <w:t>Empty values -&gt; NULL</w:t>
+      </w:r>
+    </w:p>
+    <w:p>
+      <w:pPr>
+        <w:pStyle w:val="ListParagraph"/>
+        <w:numPr>
+          <w:ilvl w:val="0"/>
+          <w:numId w:val="31"/>
+        </w:numPr>
+      </w:pPr>
+      <w:r>
+        <w:t>Dates</w:t>
+      </w:r>
+    </w:p>
+    <w:p>
+      <w:pPr>
+        <w:pStyle w:val="ListParagraph"/>
+        <w:numPr>
+          <w:ilvl w:val="0"/>
+          <w:numId w:val="31"/>
+        </w:numPr>
+      </w:pPr>
+      <w:r>
+        <w:t>Too many columns in biz – opened in excel, removed columns not of interest, save as tab delimited</w:t>
+      </w:r>
+    </w:p>
+    <w:p>
+      <w:pPr>
+        <w:pStyle w:val="ListParagraph"/>
+        <w:numPr>
+          <w:ilvl w:val="0"/>
+          <w:numId w:val="31"/>
+        </w:numPr>
+      </w:pPr>
+      <w:r>
+        <w:t xml:space="preserve">Convert line endings </w:t>
+      </w:r>
+    </w:p>
+    <w:p>
+      <w:pPr>
+        <w:pStyle w:val="ListParagraph"/>
+        <w:numPr>
+          <w:ilvl w:val="0"/>
+          <w:numId w:val="31"/>
+        </w:numPr>
+      </w:pPr>
+      <w:r>
+        <w:t>Remove commas</w:t>
+      </w:r>
+      <w:r>
+        <w:t>, single quotes, double quotes</w:t>
+      </w:r>
+    </w:p>
+    <w:p>
+      <w:pPr>
+        <w:pStyle w:val="ListParagraph"/>
+        <w:numPr>
+          <w:ilvl w:val="0"/>
+          <w:numId w:val="31"/>
+        </w:numPr>
+      </w:pPr>
+      <w:r>
+        <w:t>Boolean</w:t>
+      </w:r>
+      <w:r>
+        <w:t xml:space="preserve"> – </w:t>
       </w:r>
       <w:proofErr w:type="spellStart"/>
       <w:r>
+        <w:t>BigSQL</w:t>
+      </w:r>
+      <w:proofErr w:type="spellEnd"/>
+      <w:r>
+        <w:t xml:space="preserve"> – have to use 0/1 instead of TRUE/FALSE</w:t>
+      </w:r>
+    </w:p>
+    <w:p>
+      <w:pPr>
+        <w:pStyle w:val="ListParagraph"/>
+        <w:numPr>
+          <w:ilvl w:val="0"/>
+          <w:numId w:val="31"/>
+        </w:numPr>
+      </w:pPr>
+      <w:r>
+        <w:t>Accidentally added a row twice, Hadoop table doesn’t allow selective delete</w:t>
+      </w:r>
+      <w:r>
+        <w:t>, had to do drop table</w:t>
+      </w:r>
+    </w:p>
+    <w:p>
+      <w:pPr>
+        <w:pStyle w:val="ListParagraph"/>
+        <w:numPr>
+          <w:ilvl w:val="0"/>
+          <w:numId w:val="31"/>
+        </w:numPr>
+      </w:pPr>
+      <w:r>
+        <w:t>Name collisions – “date”</w:t>
+      </w:r>
+    </w:p>
+    <w:p>
+      <w:pPr>
+        <w:pStyle w:val="ListParagraph"/>
+        <w:numPr>
+          <w:ilvl w:val="0"/>
+          <w:numId w:val="31"/>
+        </w:numPr>
+      </w:pPr>
+    </w:p>
+    <w:p/>
+    <w:p/>
+    <w:p>
+      <w:pPr>
+        <w:pStyle w:val="Heading2"/>
+      </w:pPr>
+      <w:r>
+        <w:t>Using the database to retrieve data</w:t>
+      </w:r>
+    </w:p>
+    <w:p>
+      <w:r>
+        <w:t>appendix has a listing of words that correlate with “</w:t>
+      </w:r>
+      <w:proofErr w:type="spellStart"/>
+      <w:r>
         <w:t>trailwood</w:t>
       </w:r>
       <w:proofErr w:type="spellEnd"/>
       <w:r>
-        <w:t>” and “birch”, two of the</w:t>
-      </w:r>
-      <w:r>
-        <w:t xml:space="preserve"> top agenda item words.</w:t>
-      </w:r>
-      <w:r>
-        <w:t xml:space="preserve">  </w:t>
-      </w:r>
-    </w:p>
-    <w:p>
-      <w:pPr>
-        <w:keepNext/>
-      </w:pPr>
-      <w:r>
-        <w:rPr>
-          <w:noProof/>
-        </w:rPr>
-        <w:drawing>
-          <wp:inline distT="0" distB="0" distL="0" distR="0" wp14:anchorId="69CA17A9" wp14:editId="1590B95A">
-            <wp:extent cx="2104311" cy="3413252"/>
-            <wp:effectExtent l="0" t="0" r="4445" b="0"/>
-            <wp:docPr id="4" name="Picture 4"/>
-            <wp:cNvGraphicFramePr>
-              <a:graphicFrameLocks xmlns:a="http://schemas.openxmlformats.org/drawingml/2006/main" noChangeAspect="1"/>
-            </wp:cNvGraphicFramePr>
-            <a:graphic xmlns:a="http://schemas.openxmlformats.org/drawingml/2006/main">
-              <a:graphicData uri="http://schemas.openxmlformats.org/drawingml/2006/picture">
-                <pic:pic xmlns:pic="http://schemas.openxmlformats.org/drawingml/2006/picture">
-                  <pic:nvPicPr>
-                    <pic:cNvPr id="4" name="DATA650A1-freq-bar-orig.png"/>
-                    <pic:cNvPicPr/>
-                  </pic:nvPicPr>
-                  <pic:blipFill>
-                    <a:blip r:embed="rId8" cstate="print">
-                      <a:extLst>
-                        <a:ext uri="{28A0092B-C50C-407E-A947-70E740481C1C}">
-                          <a14:useLocalDpi xmlns:a14="http://schemas.microsoft.com/office/drawing/2010/main" val="0"/>
-                        </a:ext>
-                      </a:extLst>
-                    </a:blip>
-                    <a:stretch>
-                      <a:fillRect/>
-                    </a:stretch>
-                  </pic:blipFill>
-                  <pic:spPr>
-                    <a:xfrm>
-                      <a:off x="0" y="0"/>
-                      <a:ext cx="2137936" cy="3467793"/>
-                    </a:xfrm>
-                    <a:prstGeom prst="rect">
-                      <a:avLst/>
-                    </a:prstGeom>
-                  </pic:spPr>
-                </pic:pic>
-              </a:graphicData>
-            </a:graphic>
-          </wp:inline>
-        </w:drawing>
-      </w:r>
-      <w:r>
-        <w:rPr>
-          <w:noProof/>
-        </w:rPr>
-        <w:drawing>
-          <wp:inline distT="0" distB="0" distL="0" distR="0" wp14:anchorId="5848FBB3" wp14:editId="62E6E943">
-            <wp:extent cx="2061591" cy="3321437"/>
-            <wp:effectExtent l="0" t="0" r="0" b="6350"/>
-            <wp:docPr id="6" name="Picture 6"/>
-            <wp:cNvGraphicFramePr>
-              <a:graphicFrameLocks xmlns:a="http://schemas.openxmlformats.org/drawingml/2006/main" noChangeAspect="1"/>
-            </wp:cNvGraphicFramePr>
-            <a:graphic xmlns:a="http://schemas.openxmlformats.org/drawingml/2006/main">
-              <a:graphicData uri="http://schemas.openxmlformats.org/drawingml/2006/picture">
-                <pic:pic xmlns:pic="http://schemas.openxmlformats.org/drawingml/2006/picture">
-                  <pic:nvPicPr>
-                    <pic:cNvPr id="6" name="DATA650A1-freq-bar-dtm99.png"/>
-                    <pic:cNvPicPr/>
-                  </pic:nvPicPr>
-                  <pic:blipFill>
-                    <a:blip r:embed="rId9" cstate="print">
-                      <a:extLst>
-                        <a:ext uri="{28A0092B-C50C-407E-A947-70E740481C1C}">
-                          <a14:useLocalDpi xmlns:a14="http://schemas.microsoft.com/office/drawing/2010/main" val="0"/>
-                        </a:ext>
-                      </a:extLst>
-                    </a:blip>
-                    <a:stretch>
-                      <a:fillRect/>
-                    </a:stretch>
-                  </pic:blipFill>
-                  <pic:spPr>
-                    <a:xfrm>
-                      <a:off x="0" y="0"/>
-                      <a:ext cx="2116783" cy="3410357"/>
-                    </a:xfrm>
-                    <a:prstGeom prst="rect">
-                      <a:avLst/>
-                    </a:prstGeom>
-                  </pic:spPr>
-                </pic:pic>
-              </a:graphicData>
-            </a:graphic>
-          </wp:inline>
-        </w:drawing>
-      </w:r>
-    </w:p>
-    <w:p>
-      <w:pPr>
-        <w:pStyle w:val="Caption"/>
-      </w:pPr>
-      <w:bookmarkStart w:id="1" w:name="_Ref463209260"/>
-      <w:r>
-        <w:t xml:space="preserve">Figure </w:t>
-      </w:r>
-      <w:r>
-        <w:fldChar w:fldCharType="begin"/>
-      </w:r>
-      <w:r>
-        <w:instrText xml:space="preserve"> SEQ Figure \* ARABIC </w:instrText>
-      </w:r>
-      <w:r>
-        <w:fldChar w:fldCharType="separate"/>
-      </w:r>
-      <w:r>
-        <w:rPr>
-          <w:noProof/>
-        </w:rPr>
-        <w:t>1</w:t>
-      </w:r>
-      <w:r>
-        <w:rPr>
-          <w:noProof/>
-        </w:rPr>
-        <w:fldChar w:fldCharType="end"/>
-      </w:r>
-      <w:bookmarkEnd w:id="1"/>
-      <w:r>
-        <w:t xml:space="preserve">. </w:t>
-      </w:r>
-      <w:r>
-        <w:t xml:space="preserve">Term frequency plots: </w:t>
+        <w:t xml:space="preserve">” and “birch”, two of the top agenda item words.  </w:t>
+      </w:r>
+    </w:p>
+    <w:p>
+      <w:pPr>
+        <w:pStyle w:val="Heading2"/>
+      </w:pPr>
+      <w:r>
+        <w:lastRenderedPageBreak/>
+        <w:t>Summary and Recommendations</w:t>
+      </w:r>
+    </w:p>
+    <w:p>
+      <w:r>
+        <w:t xml:space="preserve">The data </w:t>
       </w:r>
       <w:proofErr w:type="spellStart"/>
       <w:r>
-        <w:t>a</w:t>
+        <w:t>BigSQL</w:t>
       </w:r>
       <w:proofErr w:type="spellEnd"/>
       <w:r>
-        <w:t xml:space="preserve">) all terms b) </w:t>
-      </w:r>
-      <w:r>
-        <w:t xml:space="preserve">after </w:t>
-      </w:r>
-      <w:r>
-        <w:t>removing terms used in every document</w:t>
-      </w:r>
+        <w:t xml:space="preserve"> offers ways multiple ways to load the data in.  For smaller scale loading, INSERT SQL commands can be used.  There is also a LOAD command that can be used to pull data from another database system.  IBM claims some significant improvements over MapReduce in </w:t>
+      </w:r>
+      <w:proofErr w:type="spellStart"/>
+      <w:r>
+        <w:t>BigSQL</w:t>
+      </w:r>
+      <w:proofErr w:type="spellEnd"/>
+      <w:r>
+        <w:t xml:space="preserve"> compared with a competing implementation built with MapReduce.  It also provides some key capabilities related to row and column level access. </w:t>
+      </w:r>
+    </w:p>
+    <w:p>
+      <w:pPr>
+        <w:pStyle w:val="Heading2"/>
+      </w:pPr>
+      <w:r>
+        <w:t xml:space="preserve">Conclusions, </w:t>
+      </w:r>
+      <w:r>
+        <w:t>Limitations and Future Research</w:t>
+      </w:r>
+    </w:p>
+    <w:p>
+      <w:pPr>
+        <w:tabs>
+          <w:tab w:val="left" w:pos="1517"/>
+        </w:tabs>
+      </w:pPr>
+    </w:p>
+    <w:p>
+      <w:pPr>
+        <w:pStyle w:val="Heading2"/>
+      </w:pPr>
+      <w:r>
+        <w:t>References</w:t>
+      </w:r>
+    </w:p>
+    <w:p>
+      <w:r>
+        <w:t>IBM,</w:t>
+      </w:r>
+      <w:r>
+        <w:t xml:space="preserve"> “</w:t>
+      </w:r>
+      <w:r>
+        <w:t>IBM Knowledge Center - Data types that are supported by Big SQL</w:t>
+      </w:r>
+      <w:r>
+        <w:t xml:space="preserve">”. Retrieved from </w:t>
+      </w:r>
+      <w:hyperlink r:id="rId8" w:history="1">
+        <w:r>
+          <w:rPr>
+            <w:rStyle w:val="Hyperlink"/>
+          </w:rPr>
+          <w:t>http://www.ibm.com/support/knowledgecenter/SSPT3X_4.0.0/com.ibm.swg.im.infosphere.biginsights.dev.doc/doc/biga_numbers.html</w:t>
+        </w:r>
+      </w:hyperlink>
     </w:p>
     <w:p/>
     <w:p>
-      <w:pPr>
-        <w:pStyle w:val="Heading2"/>
-      </w:pPr>
-      <w:r>
-        <w:t>Limitations and Future Research</w:t>
-      </w:r>
-    </w:p>
-    <w:p>
-      <w:r>
-        <w:t>much easier to understand</w:t>
-      </w:r>
-      <w:r>
-        <w:t>. E.g., “</w:t>
-      </w:r>
-      <w:proofErr w:type="spellStart"/>
-      <w:r>
-        <w:t>properti</w:t>
-      </w:r>
-      <w:proofErr w:type="spellEnd"/>
-      <w:r>
-        <w:t xml:space="preserve">” is restored back to “properties”.  However, </w:t>
-      </w:r>
-      <w:r>
-        <w:t>changes related to version 3.3.1 of R</w:t>
-      </w:r>
-      <w:r>
-        <w:t xml:space="preserve"> </w:t>
-      </w:r>
-      <w:r>
-        <w:t>made stem completion</w:t>
-      </w:r>
-      <w:r>
-        <w:t xml:space="preserve"> difficult to use</w:t>
-      </w:r>
-      <w:r>
-        <w:t>.</w:t>
-      </w:r>
-      <w:r>
-        <w:t xml:space="preserve">  </w:t>
-      </w:r>
-    </w:p>
-    <w:p>
-      <w:pPr>
-        <w:pStyle w:val="Heading2"/>
-        <w:rPr>
-          <w:i/>
-        </w:rPr>
-      </w:pPr>
-      <w:r>
-        <w:t>Conclusions</w:t>
-      </w:r>
-    </w:p>
-    <w:p>
-      <w:pPr>
-        <w:tabs>
-          <w:tab w:val="left" w:pos="1517"/>
-        </w:tabs>
-      </w:pPr>
-      <w:r>
-        <w:t>come up with topics even more targeted to mid-town communities of most interest to the readers.</w:t>
-      </w:r>
-    </w:p>
-    <w:p>
-      <w:pPr>
-        <w:pStyle w:val="Heading2"/>
-      </w:pPr>
-      <w:r>
-        <w:t>References</w:t>
-      </w:r>
-    </w:p>
-    <w:p>
-      <w:proofErr w:type="spellStart"/>
-      <w:r>
-        <w:t>Ganesan</w:t>
-      </w:r>
-      <w:proofErr w:type="spellEnd"/>
-      <w:r>
-        <w:t xml:space="preserve">, </w:t>
-      </w:r>
-      <w:r>
-        <w:t>K.</w:t>
-      </w:r>
-      <w:r>
-        <w:t>,</w:t>
-      </w:r>
-      <w:r>
-        <w:t xml:space="preserve"> 2014.</w:t>
-      </w:r>
-      <w:r>
-        <w:t xml:space="preserve"> “A</w:t>
-      </w:r>
-      <w:r>
-        <w:t>ll About Stop Words for Text Mining and Information Retrieval</w:t>
-      </w:r>
-      <w:r>
-        <w:t xml:space="preserve">”. Retrieved from </w:t>
-      </w:r>
-      <w:r>
-        <w:t>http://text-analytics101.rxnlp.com/2014/10/all-about-stop-words-for-text-mining.html</w:t>
-      </w:r>
-      <w:r>
-        <w:t xml:space="preserve">    </w:t>
+      <w:r>
+        <w:t>http://www.ibm.com/developerworks/library/bd-bigsql/</w:t>
       </w:r>
     </w:p>
     <w:p>
@@ -702,9 +789,9 @@
       </w:pPr>
     </w:p>
     <w:sectPr>
-      <w:footerReference w:type="even" r:id="rId10"/>
-      <w:footerReference w:type="default" r:id="rId11"/>
-      <w:headerReference w:type="first" r:id="rId12"/>
+      <w:footerReference w:type="even" r:id="rId9"/>
+      <w:footerReference w:type="default" r:id="rId10"/>
+      <w:headerReference w:type="first" r:id="rId11"/>
       <w:pgSz w:w="12240" w:h="15840"/>
       <w:pgMar w:top="1710" w:right="1134" w:bottom="1710" w:left="1134" w:header="1134" w:footer="1134" w:gutter="0"/>
       <w:cols w:space="720"/>
@@ -804,7 +891,7 @@
         <w:rStyle w:val="PageNumber"/>
         <w:noProof/>
       </w:rPr>
-      <w:t>1</w:t>
+      <w:t>3</w:t>
     </w:r>
     <w:r>
       <w:rPr>
@@ -4006,6 +4093,119 @@
     </w:lvl>
   </w:abstractNum>
   <w:abstractNum w:abstractNumId="27">
+    <w:nsid w:val="6DB638FA"/>
+    <w:multiLevelType w:val="hybridMultilevel"/>
+    <w:tmpl w:val="39827CF8"/>
+    <w:lvl w:ilvl="0" w:tplc="04090001">
+      <w:start w:val="1"/>
+      <w:numFmt w:val="bullet"/>
+      <w:lvlText w:val=""/>
+      <w:lvlJc w:val="left"/>
+      <w:pPr>
+        <w:ind w:left="720" w:hanging="360"/>
+      </w:pPr>
+      <w:rPr>
+        <w:rFonts w:ascii="Symbol" w:hAnsi="Symbol" w:hint="default"/>
+      </w:rPr>
+    </w:lvl>
+    <w:lvl w:ilvl="1" w:tplc="04090003" w:tentative="1">
+      <w:start w:val="1"/>
+      <w:numFmt w:val="bullet"/>
+      <w:lvlText w:val="o"/>
+      <w:lvlJc w:val="left"/>
+      <w:pPr>
+        <w:ind w:left="1440" w:hanging="360"/>
+      </w:pPr>
+      <w:rPr>
+        <w:rFonts w:ascii="Courier New" w:hAnsi="Courier New" w:cs="Courier New" w:hint="default"/>
+      </w:rPr>
+    </w:lvl>
+    <w:lvl w:ilvl="2" w:tplc="04090005" w:tentative="1">
+      <w:start w:val="1"/>
+      <w:numFmt w:val="bullet"/>
+      <w:lvlText w:val=""/>
+      <w:lvlJc w:val="left"/>
+      <w:pPr>
+        <w:ind w:left="2160" w:hanging="360"/>
+      </w:pPr>
+      <w:rPr>
+        <w:rFonts w:ascii="Wingdings" w:hAnsi="Wingdings" w:hint="default"/>
+      </w:rPr>
+    </w:lvl>
+    <w:lvl w:ilvl="3" w:tplc="04090001" w:tentative="1">
+      <w:start w:val="1"/>
+      <w:numFmt w:val="bullet"/>
+      <w:lvlText w:val=""/>
+      <w:lvlJc w:val="left"/>
+      <w:pPr>
+        <w:ind w:left="2880" w:hanging="360"/>
+      </w:pPr>
+      <w:rPr>
+        <w:rFonts w:ascii="Symbol" w:hAnsi="Symbol" w:hint="default"/>
+      </w:rPr>
+    </w:lvl>
+    <w:lvl w:ilvl="4" w:tplc="04090003" w:tentative="1">
+      <w:start w:val="1"/>
+      <w:numFmt w:val="bullet"/>
+      <w:lvlText w:val="o"/>
+      <w:lvlJc w:val="left"/>
+      <w:pPr>
+        <w:ind w:left="3600" w:hanging="360"/>
+      </w:pPr>
+      <w:rPr>
+        <w:rFonts w:ascii="Courier New" w:hAnsi="Courier New" w:cs="Courier New" w:hint="default"/>
+      </w:rPr>
+    </w:lvl>
+    <w:lvl w:ilvl="5" w:tplc="04090005" w:tentative="1">
+      <w:start w:val="1"/>
+      <w:numFmt w:val="bullet"/>
+      <w:lvlText w:val=""/>
+      <w:lvlJc w:val="left"/>
+      <w:pPr>
+        <w:ind w:left="4320" w:hanging="360"/>
+      </w:pPr>
+      <w:rPr>
+        <w:rFonts w:ascii="Wingdings" w:hAnsi="Wingdings" w:hint="default"/>
+      </w:rPr>
+    </w:lvl>
+    <w:lvl w:ilvl="6" w:tplc="04090001" w:tentative="1">
+      <w:start w:val="1"/>
+      <w:numFmt w:val="bullet"/>
+      <w:lvlText w:val=""/>
+      <w:lvlJc w:val="left"/>
+      <w:pPr>
+        <w:ind w:left="5040" w:hanging="360"/>
+      </w:pPr>
+      <w:rPr>
+        <w:rFonts w:ascii="Symbol" w:hAnsi="Symbol" w:hint="default"/>
+      </w:rPr>
+    </w:lvl>
+    <w:lvl w:ilvl="7" w:tplc="04090003" w:tentative="1">
+      <w:start w:val="1"/>
+      <w:numFmt w:val="bullet"/>
+      <w:lvlText w:val="o"/>
+      <w:lvlJc w:val="left"/>
+      <w:pPr>
+        <w:ind w:left="5760" w:hanging="360"/>
+      </w:pPr>
+      <w:rPr>
+        <w:rFonts w:ascii="Courier New" w:hAnsi="Courier New" w:cs="Courier New" w:hint="default"/>
+      </w:rPr>
+    </w:lvl>
+    <w:lvl w:ilvl="8" w:tplc="04090005" w:tentative="1">
+      <w:start w:val="1"/>
+      <w:numFmt w:val="bullet"/>
+      <w:lvlText w:val=""/>
+      <w:lvlJc w:val="left"/>
+      <w:pPr>
+        <w:ind w:left="6480" w:hanging="360"/>
+      </w:pPr>
+      <w:rPr>
+        <w:rFonts w:ascii="Wingdings" w:hAnsi="Wingdings" w:hint="default"/>
+      </w:rPr>
+    </w:lvl>
+  </w:abstractNum>
+  <w:abstractNum w:abstractNumId="28">
     <w:nsid w:val="7AD87294"/>
     <w:multiLevelType w:val="multilevel"/>
     <w:tmpl w:val="127ED3EE"/>
@@ -4121,7 +4321,7 @@
       </w:pPr>
     </w:lvl>
   </w:abstractNum>
-  <w:abstractNum w:abstractNumId="28">
+  <w:abstractNum w:abstractNumId="29">
     <w:nsid w:val="7D796ECC"/>
     <w:multiLevelType w:val="hybridMultilevel"/>
     <w:tmpl w:val="B330D6A6"/>
@@ -4253,7 +4453,7 @@
     <w:abstractNumId w:val="11"/>
   </w:num>
   <w:num w:numId="14">
-    <w:abstractNumId w:val="27"/>
+    <w:abstractNumId w:val="28"/>
   </w:num>
   <w:num w:numId="15">
     <w:abstractNumId w:val="17"/>
@@ -4262,7 +4462,7 @@
     <w:abstractNumId w:val="24"/>
   </w:num>
   <w:num w:numId="17">
-    <w:abstractNumId w:val="28"/>
+    <w:abstractNumId w:val="29"/>
   </w:num>
   <w:num w:numId="18">
     <w:abstractNumId w:val="21"/>
@@ -4302,6 +4502,9 @@
   </w:num>
   <w:num w:numId="30">
     <w:abstractNumId w:val="23"/>
+  </w:num>
+  <w:num w:numId="31">
+    <w:abstractNumId w:val="27"/>
   </w:num>
 </w:numbering>
 </file>
@@ -5492,7 +5695,7 @@
 </file>
 
 <file path=customXml/itemProps1.xml><?xml version="1.0" encoding="utf-8"?>
-<ds:datastoreItem xmlns:ds="http://schemas.openxmlformats.org/officeDocument/2006/customXml" ds:itemID="{2464E3DE-3304-C34C-9F20-4EB6EA760FA5}">
+<ds:datastoreItem xmlns:ds="http://schemas.openxmlformats.org/officeDocument/2006/customXml" ds:itemID="{0BBF9986-F0F0-1D47-85C0-58309B4C6A75}">
   <ds:schemaRefs>
     <ds:schemaRef ds:uri="http://schemas.openxmlformats.org/officeDocument/2006/bibliography"/>
   </ds:schemaRefs>

</xml_diff>

<commit_message>
clean up for doc, also verify queries
</commit_message>
<xml_diff>
--- a/StonehouseAssignment3.docx
+++ b/StonehouseAssignment3.docx
@@ -303,10 +303,345 @@
         <w:t>Database Implementation</w:t>
       </w:r>
     </w:p>
+    <w:p/>
+    <w:p>
+      <w:r>
+        <w:rPr>
+          <w:noProof/>
+        </w:rPr>
+        <w:lastRenderedPageBreak/>
+        <w:drawing>
+          <wp:inline distT="0" distB="0" distL="0" distR="0" wp14:anchorId="748E3DE6" wp14:editId="022E519B">
+            <wp:extent cx="3916807" cy="2302738"/>
+            <wp:effectExtent l="0" t="0" r="0" b="8890"/>
+            <wp:docPr id="1" name="Picture 1" descr="../../Desktop/Screen%20Shot%202016-10-27%20at%205.48.13%20PM.png"/>
+            <wp:cNvGraphicFramePr>
+              <a:graphicFrameLocks xmlns:a="http://schemas.openxmlformats.org/drawingml/2006/main" noChangeAspect="1"/>
+            </wp:cNvGraphicFramePr>
+            <a:graphic xmlns:a="http://schemas.openxmlformats.org/drawingml/2006/main">
+              <a:graphicData uri="http://schemas.openxmlformats.org/drawingml/2006/picture">
+                <pic:pic xmlns:pic="http://schemas.openxmlformats.org/drawingml/2006/picture">
+                  <pic:nvPicPr>
+                    <pic:cNvPr id="0" name="Picture 1" descr="../../Desktop/Screen%20Shot%202016-10-27%20at%205.48.13%20PM.png"/>
+                    <pic:cNvPicPr>
+                      <a:picLocks noChangeAspect="1" noChangeArrowheads="1"/>
+                    </pic:cNvPicPr>
+                  </pic:nvPicPr>
+                  <pic:blipFill>
+                    <a:blip r:embed="rId8">
+                      <a:extLst>
+                        <a:ext uri="{28A0092B-C50C-407E-A947-70E740481C1C}">
+                          <a14:useLocalDpi xmlns:a14="http://schemas.microsoft.com/office/drawing/2010/main" val="0"/>
+                        </a:ext>
+                      </a:extLst>
+                    </a:blip>
+                    <a:srcRect/>
+                    <a:stretch>
+                      <a:fillRect/>
+                    </a:stretch>
+                  </pic:blipFill>
+                  <pic:spPr bwMode="auto">
+                    <a:xfrm>
+                      <a:off x="0" y="0"/>
+                      <a:ext cx="3917855" cy="2303354"/>
+                    </a:xfrm>
+                    <a:prstGeom prst="rect">
+                      <a:avLst/>
+                    </a:prstGeom>
+                    <a:noFill/>
+                    <a:ln>
+                      <a:noFill/>
+                    </a:ln>
+                  </pic:spPr>
+                </pic:pic>
+              </a:graphicData>
+            </a:graphic>
+          </wp:inline>
+        </w:drawing>
+      </w:r>
+    </w:p>
+    <w:p>
+      <w:r>
+        <w:rPr>
+          <w:noProof/>
+        </w:rPr>
+        <w:drawing>
+          <wp:inline distT="0" distB="0" distL="0" distR="0" wp14:anchorId="245F766F" wp14:editId="1479C2C2">
+            <wp:extent cx="6327775" cy="3596640"/>
+            <wp:effectExtent l="0" t="0" r="0" b="10160"/>
+            <wp:docPr id="3" name="Picture 3" descr="../../Desktop/Screen%20Shot%202016-10-27%20at%205.51.55%20PM.png"/>
+            <wp:cNvGraphicFramePr>
+              <a:graphicFrameLocks xmlns:a="http://schemas.openxmlformats.org/drawingml/2006/main" noChangeAspect="1"/>
+            </wp:cNvGraphicFramePr>
+            <a:graphic xmlns:a="http://schemas.openxmlformats.org/drawingml/2006/main">
+              <a:graphicData uri="http://schemas.openxmlformats.org/drawingml/2006/picture">
+                <pic:pic xmlns:pic="http://schemas.openxmlformats.org/drawingml/2006/picture">
+                  <pic:nvPicPr>
+                    <pic:cNvPr id="0" name="Picture 3" descr="../../Desktop/Screen%20Shot%202016-10-27%20at%205.51.55%20PM.png"/>
+                    <pic:cNvPicPr>
+                      <a:picLocks noChangeAspect="1" noChangeArrowheads="1"/>
+                    </pic:cNvPicPr>
+                  </pic:nvPicPr>
+                  <pic:blipFill>
+                    <a:blip r:embed="rId9">
+                      <a:extLst>
+                        <a:ext uri="{28A0092B-C50C-407E-A947-70E740481C1C}">
+                          <a14:useLocalDpi xmlns:a14="http://schemas.microsoft.com/office/drawing/2010/main" val="0"/>
+                        </a:ext>
+                      </a:extLst>
+                    </a:blip>
+                    <a:srcRect/>
+                    <a:stretch>
+                      <a:fillRect/>
+                    </a:stretch>
+                  </pic:blipFill>
+                  <pic:spPr bwMode="auto">
+                    <a:xfrm>
+                      <a:off x="0" y="0"/>
+                      <a:ext cx="6327775" cy="3596640"/>
+                    </a:xfrm>
+                    <a:prstGeom prst="rect">
+                      <a:avLst/>
+                    </a:prstGeom>
+                    <a:noFill/>
+                    <a:ln>
+                      <a:noFill/>
+                    </a:ln>
+                  </pic:spPr>
+                </pic:pic>
+              </a:graphicData>
+            </a:graphic>
+          </wp:inline>
+        </w:drawing>
+      </w:r>
+    </w:p>
+    <w:p>
+      <w:r>
+        <w:rPr>
+          <w:noProof/>
+        </w:rPr>
+        <w:drawing>
+          <wp:inline distT="0" distB="0" distL="0" distR="0" wp14:anchorId="2EFD8BB3" wp14:editId="08282966">
+            <wp:extent cx="3662807" cy="374872"/>
+            <wp:effectExtent l="0" t="0" r="0" b="6350"/>
+            <wp:docPr id="5" name="Picture 5" descr="../../Desktop/Screen%20Shot%202016-10-27%20at%205.55.08%20PM.png"/>
+            <wp:cNvGraphicFramePr>
+              <a:graphicFrameLocks xmlns:a="http://schemas.openxmlformats.org/drawingml/2006/main" noChangeAspect="1"/>
+            </wp:cNvGraphicFramePr>
+            <a:graphic xmlns:a="http://schemas.openxmlformats.org/drawingml/2006/main">
+              <a:graphicData uri="http://schemas.openxmlformats.org/drawingml/2006/picture">
+                <pic:pic xmlns:pic="http://schemas.openxmlformats.org/drawingml/2006/picture">
+                  <pic:nvPicPr>
+                    <pic:cNvPr id="0" name="Picture 4" descr="../../Desktop/Screen%20Shot%202016-10-27%20at%205.55.08%20PM.png"/>
+                    <pic:cNvPicPr>
+                      <a:picLocks noChangeAspect="1" noChangeArrowheads="1"/>
+                    </pic:cNvPicPr>
+                  </pic:nvPicPr>
+                  <pic:blipFill>
+                    <a:blip r:embed="rId10">
+                      <a:extLst>
+                        <a:ext uri="{28A0092B-C50C-407E-A947-70E740481C1C}">
+                          <a14:useLocalDpi xmlns:a14="http://schemas.microsoft.com/office/drawing/2010/main" val="0"/>
+                        </a:ext>
+                      </a:extLst>
+                    </a:blip>
+                    <a:srcRect/>
+                    <a:stretch>
+                      <a:fillRect/>
+                    </a:stretch>
+                  </pic:blipFill>
+                  <pic:spPr bwMode="auto">
+                    <a:xfrm>
+                      <a:off x="0" y="0"/>
+                      <a:ext cx="3792523" cy="388148"/>
+                    </a:xfrm>
+                    <a:prstGeom prst="rect">
+                      <a:avLst/>
+                    </a:prstGeom>
+                    <a:noFill/>
+                    <a:ln>
+                      <a:noFill/>
+                    </a:ln>
+                  </pic:spPr>
+                </pic:pic>
+              </a:graphicData>
+            </a:graphic>
+          </wp:inline>
+        </w:drawing>
+      </w:r>
+    </w:p>
+    <w:p/>
+    <w:p>
+      <w:r>
+        <w:rPr>
+          <w:noProof/>
+        </w:rPr>
+        <w:lastRenderedPageBreak/>
+        <w:drawing>
+          <wp:inline distT="0" distB="0" distL="0" distR="0" wp14:anchorId="68A51A59" wp14:editId="1D338109">
+            <wp:extent cx="5186807" cy="1918571"/>
+            <wp:effectExtent l="0" t="0" r="0" b="12065"/>
+            <wp:docPr id="7" name="Picture 7" descr="../../Desktop/Screen%20Shot%202016-10-27%20at%205.55.41%20PM.png"/>
+            <wp:cNvGraphicFramePr>
+              <a:graphicFrameLocks xmlns:a="http://schemas.openxmlformats.org/drawingml/2006/main" noChangeAspect="1"/>
+            </wp:cNvGraphicFramePr>
+            <a:graphic xmlns:a="http://schemas.openxmlformats.org/drawingml/2006/main">
+              <a:graphicData uri="http://schemas.openxmlformats.org/drawingml/2006/picture">
+                <pic:pic xmlns:pic="http://schemas.openxmlformats.org/drawingml/2006/picture">
+                  <pic:nvPicPr>
+                    <pic:cNvPr id="0" name="Picture 5" descr="../../Desktop/Screen%20Shot%202016-10-27%20at%205.55.41%20PM.png"/>
+                    <pic:cNvPicPr>
+                      <a:picLocks noChangeAspect="1" noChangeArrowheads="1"/>
+                    </pic:cNvPicPr>
+                  </pic:nvPicPr>
+                  <pic:blipFill>
+                    <a:blip r:embed="rId11">
+                      <a:extLst>
+                        <a:ext uri="{28A0092B-C50C-407E-A947-70E740481C1C}">
+                          <a14:useLocalDpi xmlns:a14="http://schemas.microsoft.com/office/drawing/2010/main" val="0"/>
+                        </a:ext>
+                      </a:extLst>
+                    </a:blip>
+                    <a:srcRect/>
+                    <a:stretch>
+                      <a:fillRect/>
+                    </a:stretch>
+                  </pic:blipFill>
+                  <pic:spPr bwMode="auto">
+                    <a:xfrm>
+                      <a:off x="0" y="0"/>
+                      <a:ext cx="5208605" cy="1926634"/>
+                    </a:xfrm>
+                    <a:prstGeom prst="rect">
+                      <a:avLst/>
+                    </a:prstGeom>
+                    <a:noFill/>
+                    <a:ln>
+                      <a:noFill/>
+                    </a:ln>
+                  </pic:spPr>
+                </pic:pic>
+              </a:graphicData>
+            </a:graphic>
+          </wp:inline>
+        </w:drawing>
+      </w:r>
+    </w:p>
+    <w:p>
+      <w:r>
+        <w:rPr>
+          <w:noProof/>
+        </w:rPr>
+        <w:drawing>
+          <wp:inline distT="0" distB="0" distL="0" distR="0" wp14:anchorId="5A2ED84D" wp14:editId="34B8B3C0">
+            <wp:extent cx="6327775" cy="1767840"/>
+            <wp:effectExtent l="0" t="0" r="0" b="10160"/>
+            <wp:docPr id="9" name="Picture 9" descr="../../Desktop/Screen%20Shot%202016-10-27%20at%206.06.09%20PM.png"/>
+            <wp:cNvGraphicFramePr>
+              <a:graphicFrameLocks xmlns:a="http://schemas.openxmlformats.org/drawingml/2006/main" noChangeAspect="1"/>
+            </wp:cNvGraphicFramePr>
+            <a:graphic xmlns:a="http://schemas.openxmlformats.org/drawingml/2006/main">
+              <a:graphicData uri="http://schemas.openxmlformats.org/drawingml/2006/picture">
+                <pic:pic xmlns:pic="http://schemas.openxmlformats.org/drawingml/2006/picture">
+                  <pic:nvPicPr>
+                    <pic:cNvPr id="0" name="Picture 7" descr="../../Desktop/Screen%20Shot%202016-10-27%20at%206.06.09%20PM.png"/>
+                    <pic:cNvPicPr>
+                      <a:picLocks noChangeAspect="1" noChangeArrowheads="1"/>
+                    </pic:cNvPicPr>
+                  </pic:nvPicPr>
+                  <pic:blipFill>
+                    <a:blip r:embed="rId12">
+                      <a:extLst>
+                        <a:ext uri="{28A0092B-C50C-407E-A947-70E740481C1C}">
+                          <a14:useLocalDpi xmlns:a14="http://schemas.microsoft.com/office/drawing/2010/main" val="0"/>
+                        </a:ext>
+                      </a:extLst>
+                    </a:blip>
+                    <a:srcRect/>
+                    <a:stretch>
+                      <a:fillRect/>
+                    </a:stretch>
+                  </pic:blipFill>
+                  <pic:spPr bwMode="auto">
+                    <a:xfrm>
+                      <a:off x="0" y="0"/>
+                      <a:ext cx="6327775" cy="1767840"/>
+                    </a:xfrm>
+                    <a:prstGeom prst="rect">
+                      <a:avLst/>
+                    </a:prstGeom>
+                    <a:noFill/>
+                    <a:ln>
+                      <a:noFill/>
+                    </a:ln>
+                  </pic:spPr>
+                </pic:pic>
+              </a:graphicData>
+            </a:graphic>
+          </wp:inline>
+        </w:drawing>
+      </w:r>
+    </w:p>
+    <w:p>
+      <w:r>
+        <w:rPr>
+          <w:noProof/>
+        </w:rPr>
+        <w:drawing>
+          <wp:inline distT="0" distB="0" distL="0" distR="0" wp14:anchorId="7264EE2F" wp14:editId="25126FD2">
+            <wp:extent cx="2392807" cy="2633448"/>
+            <wp:effectExtent l="0" t="0" r="0" b="8255"/>
+            <wp:docPr id="8" name="Picture 8" descr="../../Desktop/Screen%20Shot%202016-10-27%20at%206.03.15%20PM.png"/>
+            <wp:cNvGraphicFramePr>
+              <a:graphicFrameLocks xmlns:a="http://schemas.openxmlformats.org/drawingml/2006/main" noChangeAspect="1"/>
+            </wp:cNvGraphicFramePr>
+            <a:graphic xmlns:a="http://schemas.openxmlformats.org/drawingml/2006/main">
+              <a:graphicData uri="http://schemas.openxmlformats.org/drawingml/2006/picture">
+                <pic:pic xmlns:pic="http://schemas.openxmlformats.org/drawingml/2006/picture">
+                  <pic:nvPicPr>
+                    <pic:cNvPr id="0" name="Picture 6" descr="../../Desktop/Screen%20Shot%202016-10-27%20at%206.03.15%20PM.png"/>
+                    <pic:cNvPicPr>
+                      <a:picLocks noChangeAspect="1" noChangeArrowheads="1"/>
+                    </pic:cNvPicPr>
+                  </pic:nvPicPr>
+                  <pic:blipFill>
+                    <a:blip r:embed="rId13">
+                      <a:extLst>
+                        <a:ext uri="{28A0092B-C50C-407E-A947-70E740481C1C}">
+                          <a14:useLocalDpi xmlns:a14="http://schemas.microsoft.com/office/drawing/2010/main" val="0"/>
+                        </a:ext>
+                      </a:extLst>
+                    </a:blip>
+                    <a:srcRect/>
+                    <a:stretch>
+                      <a:fillRect/>
+                    </a:stretch>
+                  </pic:blipFill>
+                  <pic:spPr bwMode="auto">
+                    <a:xfrm>
+                      <a:off x="0" y="0"/>
+                      <a:ext cx="2414681" cy="2657522"/>
+                    </a:xfrm>
+                    <a:prstGeom prst="rect">
+                      <a:avLst/>
+                    </a:prstGeom>
+                    <a:noFill/>
+                    <a:ln>
+                      <a:noFill/>
+                    </a:ln>
+                  </pic:spPr>
+                </pic:pic>
+              </a:graphicData>
+            </a:graphic>
+          </wp:inline>
+        </w:drawing>
+      </w:r>
+    </w:p>
     <w:p>
       <w:bookmarkStart w:id="0" w:name="_GoBack"/>
       <w:bookmarkEnd w:id="0"/>
     </w:p>
+    <w:p/>
     <w:p>
       <w:r>
         <w:t>Challenges</w:t>
@@ -369,7 +704,6 @@
         </w:numPr>
       </w:pPr>
       <w:r>
-        <w:lastRenderedPageBreak/>
         <w:t>embedded return characters</w:t>
       </w:r>
     </w:p>
@@ -502,6 +836,7 @@
         <w:pStyle w:val="Heading2"/>
       </w:pPr>
       <w:r>
+        <w:lastRenderedPageBreak/>
         <w:t>Using the database to retrieve data</w:t>
       </w:r>
     </w:p>
@@ -523,7 +858,6 @@
         <w:pStyle w:val="Heading2"/>
       </w:pPr>
       <w:r>
-        <w:lastRenderedPageBreak/>
         <w:t>Summary and Recommendations</w:t>
       </w:r>
     </w:p>
@@ -587,7 +921,7 @@
       <w:r>
         <w:t xml:space="preserve">”. Retrieved from </w:t>
       </w:r>
-      <w:hyperlink r:id="rId8" w:history="1">
+      <w:hyperlink r:id="rId14" w:history="1">
         <w:r>
           <w:rPr>
             <w:rStyle w:val="Hyperlink"/>
@@ -789,9 +1123,9 @@
       </w:pPr>
     </w:p>
     <w:sectPr>
-      <w:footerReference w:type="even" r:id="rId9"/>
-      <w:footerReference w:type="default" r:id="rId10"/>
-      <w:headerReference w:type="first" r:id="rId11"/>
+      <w:footerReference w:type="even" r:id="rId15"/>
+      <w:footerReference w:type="default" r:id="rId16"/>
+      <w:headerReference w:type="first" r:id="rId17"/>
       <w:pgSz w:w="12240" w:h="15840"/>
       <w:pgMar w:top="1710" w:right="1134" w:bottom="1710" w:left="1134" w:header="1134" w:footer="1134" w:gutter="0"/>
       <w:cols w:space="720"/>
@@ -891,7 +1225,7 @@
         <w:rStyle w:val="PageNumber"/>
         <w:noProof/>
       </w:rPr>
-      <w:t>3</w:t>
+      <w:t>4</w:t>
     </w:r>
     <w:r>
       <w:rPr>
@@ -5695,7 +6029,7 @@
 </file>
 
 <file path=customXml/itemProps1.xml><?xml version="1.0" encoding="utf-8"?>
-<ds:datastoreItem xmlns:ds="http://schemas.openxmlformats.org/officeDocument/2006/customXml" ds:itemID="{0BBF9986-F0F0-1D47-85C0-58309B4C6A75}">
+<ds:datastoreItem xmlns:ds="http://schemas.openxmlformats.org/officeDocument/2006/customXml" ds:itemID="{3C658D59-9EB3-2F41-B80E-946D97355911}">
   <ds:schemaRefs>
     <ds:schemaRef ds:uri="http://schemas.openxmlformats.org/officeDocument/2006/bibliography"/>
   </ds:schemaRefs>

</xml_diff>

<commit_message>
yelp_rvw.sql, screenshots for it
</commit_message>
<xml_diff>
--- a/StonehouseAssignment3.docx
+++ b/StonehouseAssignment3.docx
@@ -638,10 +638,120 @@
       </w:r>
     </w:p>
     <w:p>
+      <w:r>
+        <w:rPr>
+          <w:noProof/>
+        </w:rPr>
+        <w:lastRenderedPageBreak/>
+        <w:drawing>
+          <wp:inline distT="0" distB="0" distL="0" distR="0" wp14:anchorId="228F7712" wp14:editId="32560CC6">
+            <wp:extent cx="3662807" cy="1850881"/>
+            <wp:effectExtent l="0" t="0" r="0" b="3810"/>
+            <wp:docPr id="10" name="Picture 10" descr="../../Desktop/Screen%20Shot%202016-10-27%20at%206.08.56%20PM.png"/>
+            <wp:cNvGraphicFramePr>
+              <a:graphicFrameLocks xmlns:a="http://schemas.openxmlformats.org/drawingml/2006/main" noChangeAspect="1"/>
+            </wp:cNvGraphicFramePr>
+            <a:graphic xmlns:a="http://schemas.openxmlformats.org/drawingml/2006/main">
+              <a:graphicData uri="http://schemas.openxmlformats.org/drawingml/2006/picture">
+                <pic:pic xmlns:pic="http://schemas.openxmlformats.org/drawingml/2006/picture">
+                  <pic:nvPicPr>
+                    <pic:cNvPr id="0" name="Picture 8" descr="../../Desktop/Screen%20Shot%202016-10-27%20at%206.08.56%20PM.png"/>
+                    <pic:cNvPicPr>
+                      <a:picLocks noChangeAspect="1" noChangeArrowheads="1"/>
+                    </pic:cNvPicPr>
+                  </pic:nvPicPr>
+                  <pic:blipFill>
+                    <a:blip r:embed="rId14">
+                      <a:extLst>
+                        <a:ext uri="{28A0092B-C50C-407E-A947-70E740481C1C}">
+                          <a14:useLocalDpi xmlns:a14="http://schemas.microsoft.com/office/drawing/2010/main" val="0"/>
+                        </a:ext>
+                      </a:extLst>
+                    </a:blip>
+                    <a:srcRect/>
+                    <a:stretch>
+                      <a:fillRect/>
+                    </a:stretch>
+                  </pic:blipFill>
+                  <pic:spPr bwMode="auto">
+                    <a:xfrm>
+                      <a:off x="0" y="0"/>
+                      <a:ext cx="3675917" cy="1857506"/>
+                    </a:xfrm>
+                    <a:prstGeom prst="rect">
+                      <a:avLst/>
+                    </a:prstGeom>
+                    <a:noFill/>
+                    <a:ln>
+                      <a:noFill/>
+                    </a:ln>
+                  </pic:spPr>
+                </pic:pic>
+              </a:graphicData>
+            </a:graphic>
+          </wp:inline>
+        </w:drawing>
+      </w:r>
+    </w:p>
+    <w:p>
+      <w:r>
+        <w:rPr>
+          <w:noProof/>
+        </w:rPr>
+        <w:drawing>
+          <wp:inline distT="0" distB="0" distL="0" distR="0" wp14:anchorId="4380634E" wp14:editId="63AD7288">
+            <wp:extent cx="4551807" cy="5288998"/>
+            <wp:effectExtent l="0" t="0" r="0" b="0"/>
+            <wp:docPr id="11" name="Picture 11" descr="../../Desktop/Screen%20Shot%202016-10-27%20at%206.11.53%20PM.png"/>
+            <wp:cNvGraphicFramePr>
+              <a:graphicFrameLocks xmlns:a="http://schemas.openxmlformats.org/drawingml/2006/main" noChangeAspect="1"/>
+            </wp:cNvGraphicFramePr>
+            <a:graphic xmlns:a="http://schemas.openxmlformats.org/drawingml/2006/main">
+              <a:graphicData uri="http://schemas.openxmlformats.org/drawingml/2006/picture">
+                <pic:pic xmlns:pic="http://schemas.openxmlformats.org/drawingml/2006/picture">
+                  <pic:nvPicPr>
+                    <pic:cNvPr id="0" name="Picture 9" descr="../../Desktop/Screen%20Shot%202016-10-27%20at%206.11.53%20PM.png"/>
+                    <pic:cNvPicPr>
+                      <a:picLocks noChangeAspect="1" noChangeArrowheads="1"/>
+                    </pic:cNvPicPr>
+                  </pic:nvPicPr>
+                  <pic:blipFill>
+                    <a:blip r:embed="rId15">
+                      <a:extLst>
+                        <a:ext uri="{28A0092B-C50C-407E-A947-70E740481C1C}">
+                          <a14:useLocalDpi xmlns:a14="http://schemas.microsoft.com/office/drawing/2010/main" val="0"/>
+                        </a:ext>
+                      </a:extLst>
+                    </a:blip>
+                    <a:srcRect/>
+                    <a:stretch>
+                      <a:fillRect/>
+                    </a:stretch>
+                  </pic:blipFill>
+                  <pic:spPr bwMode="auto">
+                    <a:xfrm>
+                      <a:off x="0" y="0"/>
+                      <a:ext cx="4560399" cy="5298982"/>
+                    </a:xfrm>
+                    <a:prstGeom prst="rect">
+                      <a:avLst/>
+                    </a:prstGeom>
+                    <a:noFill/>
+                    <a:ln>
+                      <a:noFill/>
+                    </a:ln>
+                  </pic:spPr>
+                </pic:pic>
+              </a:graphicData>
+            </a:graphic>
+          </wp:inline>
+        </w:drawing>
+      </w:r>
+    </w:p>
+    <w:p>
       <w:bookmarkStart w:id="0" w:name="_GoBack"/>
       <w:bookmarkEnd w:id="0"/>
     </w:p>
-    <w:p/>
     <w:p>
       <w:r>
         <w:t>Challenges</w:t>
@@ -921,7 +1031,7 @@
       <w:r>
         <w:t xml:space="preserve">”. Retrieved from </w:t>
       </w:r>
-      <w:hyperlink r:id="rId14" w:history="1">
+      <w:hyperlink r:id="rId16" w:history="1">
         <w:r>
           <w:rPr>
             <w:rStyle w:val="Hyperlink"/>
@@ -1123,9 +1233,9 @@
       </w:pPr>
     </w:p>
     <w:sectPr>
-      <w:footerReference w:type="even" r:id="rId15"/>
-      <w:footerReference w:type="default" r:id="rId16"/>
-      <w:headerReference w:type="first" r:id="rId17"/>
+      <w:footerReference w:type="even" r:id="rId17"/>
+      <w:footerReference w:type="default" r:id="rId18"/>
+      <w:headerReference w:type="first" r:id="rId19"/>
       <w:pgSz w:w="12240" w:h="15840"/>
       <w:pgMar w:top="1710" w:right="1134" w:bottom="1710" w:left="1134" w:header="1134" w:footer="1134" w:gutter="0"/>
       <w:cols w:space="720"/>
@@ -1225,7 +1335,7 @@
         <w:rStyle w:val="PageNumber"/>
         <w:noProof/>
       </w:rPr>
-      <w:t>4</w:t>
+      <w:t>5</w:t>
     </w:r>
     <w:r>
       <w:rPr>
@@ -6029,7 +6139,7 @@
 </file>
 
 <file path=customXml/itemProps1.xml><?xml version="1.0" encoding="utf-8"?>
-<ds:datastoreItem xmlns:ds="http://schemas.openxmlformats.org/officeDocument/2006/customXml" ds:itemID="{3C658D59-9EB3-2F41-B80E-946D97355911}">
+<ds:datastoreItem xmlns:ds="http://schemas.openxmlformats.org/officeDocument/2006/customXml" ds:itemID="{B59EFCF0-1270-964F-BC33-596EBD5577C3}">
   <ds:schemaRefs>
     <ds:schemaRef ds:uri="http://schemas.openxmlformats.org/officeDocument/2006/bibliography"/>
   </ds:schemaRefs>

</xml_diff>

<commit_message>
yelp_qry.sql up to individual table queries, snapshots
</commit_message>
<xml_diff>
--- a/StonehouseAssignment3.docx
+++ b/StonehouseAssignment3.docx
@@ -311,9 +311,9 @@
         </w:rPr>
         <w:lastRenderedPageBreak/>
         <w:drawing>
-          <wp:inline distT="0" distB="0" distL="0" distR="0" wp14:anchorId="748E3DE6" wp14:editId="022E519B">
-            <wp:extent cx="3916807" cy="2302738"/>
-            <wp:effectExtent l="0" t="0" r="0" b="8890"/>
+          <wp:inline distT="0" distB="0" distL="0" distR="0" wp14:anchorId="748E3DE6" wp14:editId="43D735AA">
+            <wp:extent cx="3537522" cy="2079752"/>
+            <wp:effectExtent l="0" t="0" r="0" b="3175"/>
             <wp:docPr id="1" name="Picture 1" descr="../../Desktop/Screen%20Shot%202016-10-27%20at%205.48.13%20PM.png"/>
             <wp:cNvGraphicFramePr>
               <a:graphicFrameLocks xmlns:a="http://schemas.openxmlformats.org/drawingml/2006/main" noChangeAspect="1"/>
@@ -343,7 +343,7 @@
                   <pic:spPr bwMode="auto">
                     <a:xfrm>
                       <a:off x="0" y="0"/>
-                      <a:ext cx="3917855" cy="2303354"/>
+                      <a:ext cx="3546335" cy="2084934"/>
                     </a:xfrm>
                     <a:prstGeom prst="rect">
                       <a:avLst/>
@@ -1252,9 +1252,9 @@
           <w:noProof/>
         </w:rPr>
         <w:drawing>
-          <wp:inline distT="0" distB="0" distL="0" distR="0" wp14:anchorId="25A50DF2" wp14:editId="61618B3C">
-            <wp:extent cx="4424807" cy="2238011"/>
-            <wp:effectExtent l="0" t="0" r="0" b="0"/>
+          <wp:inline distT="0" distB="0" distL="0" distR="0" wp14:anchorId="25A50DF2" wp14:editId="5AE7E83C">
+            <wp:extent cx="3916807" cy="1981071"/>
+            <wp:effectExtent l="0" t="0" r="0" b="635"/>
             <wp:docPr id="21" name="Picture 21" descr="../../Desktop/Screen%20Shot%202016-10-27%20at%206.28.04%20PM.png"/>
             <wp:cNvGraphicFramePr>
               <a:graphicFrameLocks xmlns:a="http://schemas.openxmlformats.org/drawingml/2006/main" noChangeAspect="1"/>
@@ -1284,7 +1284,7 @@
                   <pic:spPr bwMode="auto">
                     <a:xfrm>
                       <a:off x="0" y="0"/>
-                      <a:ext cx="4442206" cy="2246811"/>
+                      <a:ext cx="3943058" cy="1994348"/>
                     </a:xfrm>
                     <a:prstGeom prst="rect">
                       <a:avLst/>
@@ -1303,14 +1303,10 @@
     </w:p>
     <w:p/>
     <w:p/>
-    <w:p>
-      <w:bookmarkStart w:id="0" w:name="_GoBack"/>
-      <w:bookmarkEnd w:id="0"/>
-    </w:p>
     <w:p/>
-    <w:p>
-      <w:r>
-        <w:lastRenderedPageBreak/>
+    <w:p/>
+    <w:p>
+      <w:r>
         <w:t>Challenges</w:t>
       </w:r>
     </w:p>
@@ -1323,6 +1319,7 @@
         </w:numPr>
       </w:pPr>
       <w:r>
+        <w:lastRenderedPageBreak/>
         <w:t>JSON to CSV</w:t>
       </w:r>
     </w:p>
@@ -1509,15 +1506,256 @@
     </w:p>
     <w:p>
       <w:r>
-        <w:t>appendix has a listing of words that correlate with “</w:t>
+        <w:rPr>
+          <w:noProof/>
+        </w:rPr>
+        <w:drawing>
+          <wp:inline distT="0" distB="0" distL="0" distR="0" wp14:anchorId="535B5401" wp14:editId="33DE250F">
+            <wp:extent cx="3154807" cy="1561142"/>
+            <wp:effectExtent l="0" t="0" r="0" b="0"/>
+            <wp:docPr id="29" name="Picture 29" descr="../../Desktop/Screen%20Shot%202016-10-27%20at%207.12.10%20PM.png"/>
+            <wp:cNvGraphicFramePr>
+              <a:graphicFrameLocks xmlns:a="http://schemas.openxmlformats.org/drawingml/2006/main" noChangeAspect="1"/>
+            </wp:cNvGraphicFramePr>
+            <a:graphic xmlns:a="http://schemas.openxmlformats.org/drawingml/2006/main">
+              <a:graphicData uri="http://schemas.openxmlformats.org/drawingml/2006/picture">
+                <pic:pic xmlns:pic="http://schemas.openxmlformats.org/drawingml/2006/picture">
+                  <pic:nvPicPr>
+                    <pic:cNvPr id="0" name="Picture 27" descr="../../Desktop/Screen%20Shot%202016-10-27%20at%207.12.10%20PM.png"/>
+                    <pic:cNvPicPr>
+                      <a:picLocks noChangeAspect="1" noChangeArrowheads="1"/>
+                    </pic:cNvPicPr>
+                  </pic:nvPicPr>
+                  <pic:blipFill>
+                    <a:blip r:embed="rId26">
+                      <a:extLst>
+                        <a:ext uri="{28A0092B-C50C-407E-A947-70E740481C1C}">
+                          <a14:useLocalDpi xmlns:a14="http://schemas.microsoft.com/office/drawing/2010/main" val="0"/>
+                        </a:ext>
+                      </a:extLst>
+                    </a:blip>
+                    <a:srcRect/>
+                    <a:stretch>
+                      <a:fillRect/>
+                    </a:stretch>
+                  </pic:blipFill>
+                  <pic:spPr bwMode="auto">
+                    <a:xfrm>
+                      <a:off x="0" y="0"/>
+                      <a:ext cx="3167120" cy="1567235"/>
+                    </a:xfrm>
+                    <a:prstGeom prst="rect">
+                      <a:avLst/>
+                    </a:prstGeom>
+                    <a:noFill/>
+                    <a:ln>
+                      <a:noFill/>
+                    </a:ln>
+                  </pic:spPr>
+                </pic:pic>
+              </a:graphicData>
+            </a:graphic>
+          </wp:inline>
+        </w:drawing>
+      </w:r>
+    </w:p>
+    <w:p>
+      <w:bookmarkStart w:id="0" w:name="_GoBack"/>
+      <w:r>
+        <w:rPr>
+          <w:noProof/>
+        </w:rPr>
+        <w:drawing>
+          <wp:inline distT="0" distB="0" distL="0" distR="0" wp14:anchorId="2AEB865E" wp14:editId="6230E706">
+            <wp:extent cx="4424807" cy="1412799"/>
+            <wp:effectExtent l="0" t="0" r="0" b="10160"/>
+            <wp:docPr id="30" name="Picture 30" descr="../../Desktop/Screen%20Shot%202016-10-27%20at%207.12.45%20PM.png"/>
+            <wp:cNvGraphicFramePr>
+              <a:graphicFrameLocks xmlns:a="http://schemas.openxmlformats.org/drawingml/2006/main" noChangeAspect="1"/>
+            </wp:cNvGraphicFramePr>
+            <a:graphic xmlns:a="http://schemas.openxmlformats.org/drawingml/2006/main">
+              <a:graphicData uri="http://schemas.openxmlformats.org/drawingml/2006/picture">
+                <pic:pic xmlns:pic="http://schemas.openxmlformats.org/drawingml/2006/picture">
+                  <pic:nvPicPr>
+                    <pic:cNvPr id="0" name="Picture 28" descr="../../Desktop/Screen%20Shot%202016-10-27%20at%207.12.45%20PM.png"/>
+                    <pic:cNvPicPr>
+                      <a:picLocks noChangeAspect="1" noChangeArrowheads="1"/>
+                    </pic:cNvPicPr>
+                  </pic:nvPicPr>
+                  <pic:blipFill>
+                    <a:blip r:embed="rId27">
+                      <a:extLst>
+                        <a:ext uri="{28A0092B-C50C-407E-A947-70E740481C1C}">
+                          <a14:useLocalDpi xmlns:a14="http://schemas.microsoft.com/office/drawing/2010/main" val="0"/>
+                        </a:ext>
+                      </a:extLst>
+                    </a:blip>
+                    <a:srcRect/>
+                    <a:stretch>
+                      <a:fillRect/>
+                    </a:stretch>
+                  </pic:blipFill>
+                  <pic:spPr bwMode="auto">
+                    <a:xfrm>
+                      <a:off x="0" y="0"/>
+                      <a:ext cx="4473851" cy="1428458"/>
+                    </a:xfrm>
+                    <a:prstGeom prst="rect">
+                      <a:avLst/>
+                    </a:prstGeom>
+                    <a:noFill/>
+                    <a:ln>
+                      <a:noFill/>
+                    </a:ln>
+                  </pic:spPr>
+                </pic:pic>
+              </a:graphicData>
+            </a:graphic>
+          </wp:inline>
+        </w:drawing>
+      </w:r>
+      <w:bookmarkEnd w:id="0"/>
+    </w:p>
+    <w:p>
+      <w:r>
+        <w:rPr>
+          <w:noProof/>
+        </w:rPr>
+        <w:drawing>
+          <wp:inline distT="0" distB="0" distL="0" distR="0" wp14:anchorId="5A571DD0" wp14:editId="2AE7A849">
+            <wp:extent cx="2265807" cy="1793764"/>
+            <wp:effectExtent l="0" t="0" r="0" b="10160"/>
+            <wp:docPr id="31" name="Picture 31" descr="../../Desktop/Screen%20Shot%202016-10-27%20at%208.14.51%20PM.png"/>
+            <wp:cNvGraphicFramePr>
+              <a:graphicFrameLocks xmlns:a="http://schemas.openxmlformats.org/drawingml/2006/main" noChangeAspect="1"/>
+            </wp:cNvGraphicFramePr>
+            <a:graphic xmlns:a="http://schemas.openxmlformats.org/drawingml/2006/main">
+              <a:graphicData uri="http://schemas.openxmlformats.org/drawingml/2006/picture">
+                <pic:pic xmlns:pic="http://schemas.openxmlformats.org/drawingml/2006/picture">
+                  <pic:nvPicPr>
+                    <pic:cNvPr id="0" name="Picture 29" descr="../../Desktop/Screen%20Shot%202016-10-27%20at%208.14.51%20PM.png"/>
+                    <pic:cNvPicPr>
+                      <a:picLocks noChangeAspect="1" noChangeArrowheads="1"/>
+                    </pic:cNvPicPr>
+                  </pic:nvPicPr>
+                  <pic:blipFill>
+                    <a:blip r:embed="rId28">
+                      <a:extLst>
+                        <a:ext uri="{28A0092B-C50C-407E-A947-70E740481C1C}">
+                          <a14:useLocalDpi xmlns:a14="http://schemas.microsoft.com/office/drawing/2010/main" val="0"/>
+                        </a:ext>
+                      </a:extLst>
+                    </a:blip>
+                    <a:srcRect/>
+                    <a:stretch>
+                      <a:fillRect/>
+                    </a:stretch>
+                  </pic:blipFill>
+                  <pic:spPr bwMode="auto">
+                    <a:xfrm>
+                      <a:off x="0" y="0"/>
+                      <a:ext cx="2271423" cy="1798210"/>
+                    </a:xfrm>
+                    <a:prstGeom prst="rect">
+                      <a:avLst/>
+                    </a:prstGeom>
+                    <a:noFill/>
+                    <a:ln>
+                      <a:noFill/>
+                    </a:ln>
+                  </pic:spPr>
+                </pic:pic>
+              </a:graphicData>
+            </a:graphic>
+          </wp:inline>
+        </w:drawing>
+      </w:r>
+    </w:p>
+    <w:p>
+      <w:r>
+        <w:rPr>
+          <w:noProof/>
+        </w:rPr>
+        <w:drawing>
+          <wp:inline distT="0" distB="0" distL="0" distR="0" wp14:anchorId="71A1B11A" wp14:editId="0CD5D9F2">
+            <wp:extent cx="6320524" cy="1044568"/>
+            <wp:effectExtent l="0" t="0" r="4445" b="0"/>
+            <wp:docPr id="32" name="Picture 32" descr="../../Desktop/Screen%20Shot%202016-10-27%20at%208.15.07%20PM.png"/>
+            <wp:cNvGraphicFramePr>
+              <a:graphicFrameLocks xmlns:a="http://schemas.openxmlformats.org/drawingml/2006/main" noChangeAspect="1"/>
+            </wp:cNvGraphicFramePr>
+            <a:graphic xmlns:a="http://schemas.openxmlformats.org/drawingml/2006/main">
+              <a:graphicData uri="http://schemas.openxmlformats.org/drawingml/2006/picture">
+                <pic:pic xmlns:pic="http://schemas.openxmlformats.org/drawingml/2006/picture">
+                  <pic:nvPicPr>
+                    <pic:cNvPr id="0" name="Picture 30" descr="../../Desktop/Screen%20Shot%202016-10-27%20at%208.15.07%20PM.png"/>
+                    <pic:cNvPicPr>
+                      <a:picLocks noChangeAspect="1" noChangeArrowheads="1"/>
+                    </pic:cNvPicPr>
+                  </pic:nvPicPr>
+                  <pic:blipFill>
+                    <a:blip r:embed="rId29">
+                      <a:extLst>
+                        <a:ext uri="{28A0092B-C50C-407E-A947-70E740481C1C}">
+                          <a14:useLocalDpi xmlns:a14="http://schemas.microsoft.com/office/drawing/2010/main" val="0"/>
+                        </a:ext>
+                      </a:extLst>
+                    </a:blip>
+                    <a:srcRect/>
+                    <a:stretch>
+                      <a:fillRect/>
+                    </a:stretch>
+                  </pic:blipFill>
+                  <pic:spPr bwMode="auto">
+                    <a:xfrm>
+                      <a:off x="0" y="0"/>
+                      <a:ext cx="6397719" cy="1057326"/>
+                    </a:xfrm>
+                    <a:prstGeom prst="rect">
+                      <a:avLst/>
+                    </a:prstGeom>
+                    <a:noFill/>
+                    <a:ln>
+                      <a:noFill/>
+                    </a:ln>
+                  </pic:spPr>
+                </pic:pic>
+              </a:graphicData>
+            </a:graphic>
+          </wp:inline>
+        </w:drawing>
+      </w:r>
+    </w:p>
+    <w:p/>
+    <w:p/>
+    <w:p/>
+    <w:p>
+      <w:pPr>
+        <w:pStyle w:val="Heading2"/>
+      </w:pPr>
+      <w:r>
+        <w:t>Summary and Recommendations</w:t>
+      </w:r>
+    </w:p>
+    <w:p>
+      <w:r>
+        <w:t xml:space="preserve">The data </w:t>
       </w:r>
       <w:proofErr w:type="spellStart"/>
       <w:r>
-        <w:t>trailwood</w:t>
+        <w:t>BigSQL</w:t>
       </w:r>
       <w:proofErr w:type="spellEnd"/>
       <w:r>
-        <w:t xml:space="preserve">” and “birch”, two of the top agenda item words.  </w:t>
+        <w:t xml:space="preserve"> offers ways multiple ways to load the data in.  For smaller scale loading, INSERT SQL commands can be used.  There is also a LOAD command that can be used to pull data from another database system.  IBM claims some significant improvements over MapReduce in </w:t>
+      </w:r>
+      <w:proofErr w:type="spellStart"/>
+      <w:r>
+        <w:t>BigSQL</w:t>
+      </w:r>
+      <w:proofErr w:type="spellEnd"/>
+      <w:r>
+        <w:t xml:space="preserve"> compared with a competing implementation built with MapReduce.  It also provides some key capabilities related to row and column level access. </w:t>
       </w:r>
     </w:p>
     <w:p>
@@ -1525,53 +1763,24 @@
         <w:pStyle w:val="Heading2"/>
       </w:pPr>
       <w:r>
-        <w:t>Summary and Recommendations</w:t>
-      </w:r>
-    </w:p>
-    <w:p>
-      <w:r>
-        <w:t xml:space="preserve">The data </w:t>
-      </w:r>
-      <w:proofErr w:type="spellStart"/>
-      <w:r>
-        <w:t>BigSQL</w:t>
-      </w:r>
-      <w:proofErr w:type="spellEnd"/>
-      <w:r>
-        <w:t xml:space="preserve"> offers ways multiple ways to load the data in.  For smaller scale loading, INSERT SQL commands can be used.  There is also a LOAD command that can be used to pull data from another database system.  IBM claims some significant improvements over MapReduce in </w:t>
-      </w:r>
-      <w:proofErr w:type="spellStart"/>
-      <w:r>
-        <w:t>BigSQL</w:t>
-      </w:r>
-      <w:proofErr w:type="spellEnd"/>
-      <w:r>
-        <w:t xml:space="preserve"> compared with a competing implementation built with MapReduce.  It also provides some key capabilities related to row and column level access. </w:t>
-      </w:r>
+        <w:t xml:space="preserve">Conclusions, </w:t>
+      </w:r>
+      <w:r>
+        <w:t>Limitations and Future Research</w:t>
+      </w:r>
+    </w:p>
+    <w:p>
+      <w:pPr>
+        <w:tabs>
+          <w:tab w:val="left" w:pos="1517"/>
+        </w:tabs>
+      </w:pPr>
     </w:p>
     <w:p>
       <w:pPr>
         <w:pStyle w:val="Heading2"/>
       </w:pPr>
       <w:r>
-        <w:t xml:space="preserve">Conclusions, </w:t>
-      </w:r>
-      <w:r>
-        <w:t>Limitations and Future Research</w:t>
-      </w:r>
-    </w:p>
-    <w:p>
-      <w:pPr>
-        <w:tabs>
-          <w:tab w:val="left" w:pos="1517"/>
-        </w:tabs>
-      </w:pPr>
-    </w:p>
-    <w:p>
-      <w:pPr>
-        <w:pStyle w:val="Heading2"/>
-      </w:pPr>
-      <w:r>
         <w:t>References</w:t>
       </w:r>
     </w:p>
@@ -1588,7 +1797,7 @@
       <w:r>
         <w:t xml:space="preserve">”. Retrieved from </w:t>
       </w:r>
-      <w:hyperlink r:id="rId26" w:history="1">
+      <w:hyperlink r:id="rId30" w:history="1">
         <w:r>
           <w:rPr>
             <w:rStyle w:val="Hyperlink"/>
@@ -1790,9 +1999,9 @@
       </w:pPr>
     </w:p>
     <w:sectPr>
-      <w:footerReference w:type="even" r:id="rId27"/>
-      <w:footerReference w:type="default" r:id="rId28"/>
-      <w:headerReference w:type="first" r:id="rId29"/>
+      <w:footerReference w:type="even" r:id="rId31"/>
+      <w:footerReference w:type="default" r:id="rId32"/>
+      <w:headerReference w:type="first" r:id="rId33"/>
       <w:pgSz w:w="12240" w:h="15840"/>
       <w:pgMar w:top="1710" w:right="1134" w:bottom="1710" w:left="1134" w:header="1134" w:footer="1134" w:gutter="0"/>
       <w:cols w:space="720"/>
@@ -1892,7 +2101,7 @@
         <w:rStyle w:val="PageNumber"/>
         <w:noProof/>
       </w:rPr>
-      <w:t>8</w:t>
+      <w:t>10</w:t>
     </w:r>
     <w:r>
       <w:rPr>
@@ -6696,7 +6905,7 @@
 </file>
 
 <file path=customXml/itemProps1.xml><?xml version="1.0" encoding="utf-8"?>
-<ds:datastoreItem xmlns:ds="http://schemas.openxmlformats.org/officeDocument/2006/customXml" ds:itemID="{DA829C2F-ADFF-314A-89D5-7211E3B55FEF}">
+<ds:datastoreItem xmlns:ds="http://schemas.openxmlformats.org/officeDocument/2006/customXml" ds:itemID="{E6D40F1F-9FDA-6040-8596-3CA10D6C6353}">
   <ds:schemaRefs>
     <ds:schemaRef ds:uri="http://schemas.openxmlformats.org/officeDocument/2006/bibliography"/>
   </ds:schemaRefs>

</xml_diff>

<commit_message>
doc after join query
</commit_message>
<xml_diff>
--- a/StonehouseAssignment3.docx
+++ b/StonehouseAssignment3.docx
@@ -410,7 +410,13 @@
         <w:t xml:space="preserve">As a result, one row of response </w:t>
       </w:r>
       <w:r>
-        <w:t xml:space="preserve">was given combining the values from the tables. This join statement was incorporated into a CREATE VIEW statement to create a view.  Views provide a convenience to users so that a set of tables can be queried as if they were one table.  Also, views can incorporate values that are the results of functions.  A couple of queries were performed using functions.  The first provided the aggregate value for the whole table. The second was done with the GROUP BY clause. For each distinct value for the variable selected by the GROUP BY clause, the rows were aggregated together.  For </w:t>
+        <w:t xml:space="preserve">was given combining the values from the tables. This join statement was incorporated into a CREATE VIEW statement to create a view. </w:t>
+      </w:r>
+      <w:r>
+        <w:t xml:space="preserve">Views are discussed further in a later section. </w:t>
+      </w:r>
+      <w:r>
+        <w:t xml:space="preserve">A couple of queries were performed using functions.  The first provided the aggregate value for the whole table. The second was done with the GROUP BY clause. For each distinct value for the variable selected by the GROUP BY clause, the rows were aggregated together.  For </w:t>
       </w:r>
       <w:proofErr w:type="gramStart"/>
       <w:r>
@@ -968,6 +974,59 @@
           </wp:inline>
         </w:drawing>
       </w:r>
+      <w:r>
+        <w:rPr>
+          <w:noProof/>
+        </w:rPr>
+        <w:drawing>
+          <wp:inline distT="0" distB="0" distL="0" distR="0" wp14:anchorId="2C710724" wp14:editId="0A6AACB2">
+            <wp:extent cx="5440807" cy="483876"/>
+            <wp:effectExtent l="0" t="0" r="0" b="0"/>
+            <wp:docPr id="25" name="Picture 25" descr="../../Desktop/Screen%20Shot%202016-10-30%20at%208.25.10%20PM.png"/>
+            <wp:cNvGraphicFramePr>
+              <a:graphicFrameLocks xmlns:a="http://schemas.openxmlformats.org/drawingml/2006/main" noChangeAspect="1"/>
+            </wp:cNvGraphicFramePr>
+            <a:graphic xmlns:a="http://schemas.openxmlformats.org/drawingml/2006/main">
+              <a:graphicData uri="http://schemas.openxmlformats.org/drawingml/2006/picture">
+                <pic:pic xmlns:pic="http://schemas.openxmlformats.org/drawingml/2006/picture">
+                  <pic:nvPicPr>
+                    <pic:cNvPr id="0" name="Picture 7" descr="../../Desktop/Screen%20Shot%202016-10-30%20at%208.25.10%20PM.png"/>
+                    <pic:cNvPicPr>
+                      <a:picLocks noChangeAspect="1" noChangeArrowheads="1"/>
+                    </pic:cNvPicPr>
+                  </pic:nvPicPr>
+                  <pic:blipFill>
+                    <a:blip r:embed="rId13">
+                      <a:extLst>
+                        <a:ext uri="{28A0092B-C50C-407E-A947-70E740481C1C}">
+                          <a14:useLocalDpi xmlns:a14="http://schemas.microsoft.com/office/drawing/2010/main" val="0"/>
+                        </a:ext>
+                      </a:extLst>
+                    </a:blip>
+                    <a:srcRect/>
+                    <a:stretch>
+                      <a:fillRect/>
+                    </a:stretch>
+                  </pic:blipFill>
+                  <pic:spPr bwMode="auto">
+                    <a:xfrm>
+                      <a:off x="0" y="0"/>
+                      <a:ext cx="5501549" cy="489278"/>
+                    </a:xfrm>
+                    <a:prstGeom prst="rect">
+                      <a:avLst/>
+                    </a:prstGeom>
+                    <a:noFill/>
+                    <a:ln>
+                      <a:noFill/>
+                    </a:ln>
+                  </pic:spPr>
+                </pic:pic>
+              </a:graphicData>
+            </a:graphic>
+          </wp:inline>
+        </w:drawing>
+      </w:r>
     </w:p>
     <w:p>
       <w:r>
@@ -992,7 +1051,7 @@
                     </pic:cNvPicPr>
                   </pic:nvPicPr>
                   <pic:blipFill>
-                    <a:blip r:embed="rId13">
+                    <a:blip r:embed="rId14">
                       <a:extLst>
                         <a:ext uri="{28A0092B-C50C-407E-A947-70E740481C1C}">
                           <a14:useLocalDpi xmlns:a14="http://schemas.microsoft.com/office/drawing/2010/main" val="0"/>
@@ -1064,7 +1123,6 @@
       </w:r>
     </w:p>
     <w:p>
-      <w:bookmarkStart w:id="0" w:name="_GoBack"/>
       <w:r>
         <w:rPr>
           <w:noProof/>
@@ -1088,7 +1146,7 @@
                     </pic:cNvPicPr>
                   </pic:nvPicPr>
                   <pic:blipFill>
-                    <a:blip r:embed="rId14">
+                    <a:blip r:embed="rId15">
                       <a:extLst>
                         <a:ext uri="{28A0092B-C50C-407E-A947-70E740481C1C}">
                           <a14:useLocalDpi xmlns:a14="http://schemas.microsoft.com/office/drawing/2010/main" val="0"/>
@@ -1119,35 +1177,10 @@
           </wp:inline>
         </w:drawing>
       </w:r>
-      <w:bookmarkEnd w:id="0"/>
-    </w:p>
-    <w:p>
-      <w:r>
-        <w:t xml:space="preserve">The following 8 rows were added to the table.  Note the wide range of values for </w:t>
-      </w:r>
-      <w:proofErr w:type="spellStart"/>
-      <w:r>
-        <w:t>review_count</w:t>
-      </w:r>
-      <w:proofErr w:type="spellEnd"/>
-      <w:r>
-        <w:t xml:space="preserve">.  Jeffrey has almost as many </w:t>
-      </w:r>
-      <w:proofErr w:type="spellStart"/>
-      <w:r>
-        <w:t>votes_useful</w:t>
-      </w:r>
-      <w:proofErr w:type="spellEnd"/>
-      <w:r>
-        <w:t xml:space="preserve"> as </w:t>
-      </w:r>
-      <w:proofErr w:type="spellStart"/>
-      <w:r>
-        <w:t>Kavi</w:t>
-      </w:r>
-      <w:proofErr w:type="spellEnd"/>
-      <w:r>
-        <w:t>, but with a third as many reviews given.</w:t>
+    </w:p>
+    <w:p>
+      <w:r>
+        <w:t xml:space="preserve">The following 8 rows were added to the table.  </w:t>
       </w:r>
     </w:p>
     <w:p>
@@ -1173,7 +1206,7 @@
                     </pic:cNvPicPr>
                   </pic:nvPicPr>
                   <pic:blipFill>
-                    <a:blip r:embed="rId15">
+                    <a:blip r:embed="rId16">
                       <a:extLst>
                         <a:ext uri="{28A0092B-C50C-407E-A947-70E740481C1C}">
                           <a14:useLocalDpi xmlns:a14="http://schemas.microsoft.com/office/drawing/2010/main" val="0"/>
@@ -1207,9 +1240,42 @@
     </w:p>
     <w:p>
       <w:r>
+        <w:t xml:space="preserve">The following queries verify the data in the table. </w:t>
+      </w:r>
+      <w:r>
+        <w:t xml:space="preserve">Note the wide range of values for </w:t>
+      </w:r>
+      <w:proofErr w:type="spellStart"/>
+      <w:r>
+        <w:t>review_count</w:t>
+      </w:r>
+      <w:proofErr w:type="spellEnd"/>
+      <w:r>
+        <w:t xml:space="preserve">.  Jeffrey has almost as many </w:t>
+      </w:r>
+      <w:proofErr w:type="spellStart"/>
+      <w:r>
+        <w:t>votes_useful</w:t>
+      </w:r>
+      <w:proofErr w:type="spellEnd"/>
+      <w:r>
+        <w:t xml:space="preserve"> as </w:t>
+      </w:r>
+      <w:proofErr w:type="spellStart"/>
+      <w:r>
+        <w:t>Kavi</w:t>
+      </w:r>
+      <w:proofErr w:type="spellEnd"/>
+      <w:r>
+        <w:t>, but with a third as many reviews given.</w:t>
+      </w:r>
+    </w:p>
+    <w:p>
+      <w:r>
         <w:rPr>
           <w:noProof/>
         </w:rPr>
+        <w:lastRenderedPageBreak/>
         <w:drawing>
           <wp:inline distT="0" distB="0" distL="0" distR="0" wp14:anchorId="088CC41F" wp14:editId="1B4C834D">
             <wp:extent cx="5620385" cy="402590"/>
@@ -1228,7 +1294,7 @@
                     </pic:cNvPicPr>
                   </pic:nvPicPr>
                   <pic:blipFill>
-                    <a:blip r:embed="rId16">
+                    <a:blip r:embed="rId17">
                       <a:extLst>
                         <a:ext uri="{28A0092B-C50C-407E-A947-70E740481C1C}">
                           <a14:useLocalDpi xmlns:a14="http://schemas.microsoft.com/office/drawing/2010/main" val="0"/>
@@ -1265,7 +1331,6 @@
         <w:rPr>
           <w:noProof/>
         </w:rPr>
-        <w:lastRenderedPageBreak/>
         <w:drawing>
           <wp:inline distT="0" distB="0" distL="0" distR="0" wp14:anchorId="6155D0A0" wp14:editId="3431780C">
             <wp:extent cx="4551807" cy="2052310"/>
@@ -1284,7 +1349,7 @@
                     </pic:cNvPicPr>
                   </pic:nvPicPr>
                   <pic:blipFill>
-                    <a:blip r:embed="rId17">
+                    <a:blip r:embed="rId18">
                       <a:extLst>
                         <a:ext uri="{28A0092B-C50C-407E-A947-70E740481C1C}">
                           <a14:useLocalDpi xmlns:a14="http://schemas.microsoft.com/office/drawing/2010/main" val="0"/>
@@ -1322,8 +1387,8 @@
           <w:noProof/>
         </w:rPr>
         <w:drawing>
-          <wp:inline distT="0" distB="0" distL="0" distR="0" wp14:anchorId="68D729BE" wp14:editId="21693F82">
-            <wp:extent cx="3789807" cy="315729"/>
+          <wp:inline distT="0" distB="0" distL="0" distR="0" wp14:anchorId="68D729BE" wp14:editId="4E3A0DF1">
+            <wp:extent cx="4678807" cy="389792"/>
             <wp:effectExtent l="0" t="0" r="0" b="0"/>
             <wp:docPr id="20" name="Picture 20" descr="../../Desktop/Screen%20Shot%202016-10-27%20at%206.27.26%20PM.png"/>
             <wp:cNvGraphicFramePr>
@@ -1339,7 +1404,7 @@
                     </pic:cNvPicPr>
                   </pic:nvPicPr>
                   <pic:blipFill>
-                    <a:blip r:embed="rId18">
+                    <a:blip r:embed="rId19">
                       <a:extLst>
                         <a:ext uri="{28A0092B-C50C-407E-A947-70E740481C1C}">
                           <a14:useLocalDpi xmlns:a14="http://schemas.microsoft.com/office/drawing/2010/main" val="0"/>
@@ -1354,7 +1419,7 @@
                   <pic:spPr bwMode="auto">
                     <a:xfrm>
                       <a:off x="0" y="0"/>
-                      <a:ext cx="3869219" cy="322345"/>
+                      <a:ext cx="4941610" cy="411686"/>
                     </a:xfrm>
                     <a:prstGeom prst="rect">
                       <a:avLst/>
@@ -1394,7 +1459,7 @@
                     </pic:cNvPicPr>
                   </pic:nvPicPr>
                   <pic:blipFill>
-                    <a:blip r:embed="rId19">
+                    <a:blip r:embed="rId20">
                       <a:extLst>
                         <a:ext uri="{28A0092B-C50C-407E-A947-70E740481C1C}">
                           <a14:useLocalDpi xmlns:a14="http://schemas.microsoft.com/office/drawing/2010/main" val="0"/>
@@ -1425,6 +1490,8 @@
           </wp:inline>
         </w:drawing>
       </w:r>
+      <w:bookmarkStart w:id="0" w:name="_GoBack"/>
+      <w:bookmarkEnd w:id="0"/>
     </w:p>
     <w:p>
       <w:r>
@@ -1436,12 +1503,72 @@
       <w:r>
         <w:t xml:space="preserve"> table contains information about reviews.  The key to the table is </w:t>
       </w:r>
+      <w:proofErr w:type="spellStart"/>
+      <w:r>
+        <w:rPr>
+          <w:i/>
+        </w:rPr>
+        <w:t>review_id</w:t>
+      </w:r>
+      <w:proofErr w:type="spellEnd"/>
+      <w:r>
+        <w:rPr>
+          <w:i/>
+        </w:rPr>
+        <w:t xml:space="preserve">. </w:t>
+      </w:r>
+      <w:r>
+        <w:t xml:space="preserve">It has two foreign keys into the other two tables: </w:t>
+      </w:r>
+      <w:proofErr w:type="spellStart"/>
+      <w:r>
+        <w:t>business_id</w:t>
+      </w:r>
+      <w:proofErr w:type="spellEnd"/>
+      <w:r>
+        <w:t xml:space="preserve"> and </w:t>
+      </w:r>
+      <w:proofErr w:type="spellStart"/>
+      <w:r>
+        <w:t>user_id</w:t>
+      </w:r>
+      <w:proofErr w:type="spellEnd"/>
+      <w:r>
+        <w:t xml:space="preserve">. Note that the </w:t>
+      </w:r>
+      <w:r>
+        <w:rPr>
+          <w:i/>
+        </w:rPr>
+        <w:t>stars</w:t>
+      </w:r>
+      <w:r>
+        <w:t xml:space="preserve"> and </w:t>
+      </w:r>
+      <w:proofErr w:type="spellStart"/>
+      <w:r>
+        <w:rPr>
+          <w:i/>
+        </w:rPr>
+        <w:t>votes_useful</w:t>
+      </w:r>
+      <w:proofErr w:type="spellEnd"/>
+      <w:r>
+        <w:rPr>
+          <w:i/>
+        </w:rPr>
+        <w:t xml:space="preserve"> </w:t>
+      </w:r>
+      <w:r>
+        <w:t>columns in this table are integers, because those are the values for one review, whereas the columns in the other two tables are of type float because they store the average of stars related to the business or given by the user.</w:t>
+      </w:r>
     </w:p>
     <w:p>
       <w:r>
         <w:rPr>
           <w:noProof/>
         </w:rPr>
+        <w:lastRenderedPageBreak/>
         <w:drawing>
           <wp:inline distT="0" distB="0" distL="0" distR="0" wp14:anchorId="228F7712" wp14:editId="32560CC6">
             <wp:extent cx="3662807" cy="1850881"/>
@@ -1460,7 +1587,7 @@
                     </pic:cNvPicPr>
                   </pic:nvPicPr>
                   <pic:blipFill>
-                    <a:blip r:embed="rId20">
+                    <a:blip r:embed="rId21">
                       <a:extLst>
                         <a:ext uri="{28A0092B-C50C-407E-A947-70E740481C1C}">
                           <a14:useLocalDpi xmlns:a14="http://schemas.microsoft.com/office/drawing/2010/main" val="0"/>
@@ -1497,7 +1624,6 @@
         <w:rPr>
           <w:noProof/>
         </w:rPr>
-        <w:lastRenderedPageBreak/>
         <w:drawing>
           <wp:inline distT="0" distB="0" distL="0" distR="0" wp14:anchorId="4380634E" wp14:editId="63AD7288">
             <wp:extent cx="4551807" cy="5288998"/>
@@ -1516,7 +1642,7 @@
                     </pic:cNvPicPr>
                   </pic:nvPicPr>
                   <pic:blipFill>
-                    <a:blip r:embed="rId21">
+                    <a:blip r:embed="rId22">
                       <a:extLst>
                         <a:ext uri="{28A0092B-C50C-407E-A947-70E740481C1C}">
                           <a14:useLocalDpi xmlns:a14="http://schemas.microsoft.com/office/drawing/2010/main" val="0"/>
@@ -1550,6 +1676,12 @@
     </w:p>
     <w:p>
       <w:r>
+        <w:lastRenderedPageBreak/>
+        <w:t>The following SELECT commands validate that the INSERT commands were successful.</w:t>
+      </w:r>
+    </w:p>
+    <w:p>
+      <w:r>
         <w:rPr>
           <w:noProof/>
         </w:rPr>
@@ -1571,7 +1703,7 @@
                     </pic:cNvPicPr>
                   </pic:nvPicPr>
                   <pic:blipFill>
-                    <a:blip r:embed="rId22">
+                    <a:blip r:embed="rId23">
                       <a:extLst>
                         <a:ext uri="{28A0092B-C50C-407E-A947-70E740481C1C}">
                           <a14:useLocalDpi xmlns:a14="http://schemas.microsoft.com/office/drawing/2010/main" val="0"/>
@@ -1608,7 +1740,6 @@
         <w:rPr>
           <w:noProof/>
         </w:rPr>
-        <w:lastRenderedPageBreak/>
         <w:drawing>
           <wp:inline distT="0" distB="0" distL="0" distR="0" wp14:anchorId="455A9740" wp14:editId="2804A5AE">
             <wp:extent cx="4424807" cy="2242376"/>
@@ -1627,7 +1758,7 @@
                     </pic:cNvPicPr>
                   </pic:nvPicPr>
                   <pic:blipFill>
-                    <a:blip r:embed="rId23">
+                    <a:blip r:embed="rId24">
                       <a:extLst>
                         <a:ext uri="{28A0092B-C50C-407E-A947-70E740481C1C}">
                           <a14:useLocalDpi xmlns:a14="http://schemas.microsoft.com/office/drawing/2010/main" val="0"/>
@@ -1682,7 +1813,7 @@
                     </pic:cNvPicPr>
                   </pic:nvPicPr>
                   <pic:blipFill>
-                    <a:blip r:embed="rId24">
+                    <a:blip r:embed="rId25">
                       <a:extLst>
                         <a:ext uri="{28A0092B-C50C-407E-A947-70E740481C1C}">
                           <a14:useLocalDpi xmlns:a14="http://schemas.microsoft.com/office/drawing/2010/main" val="0"/>
@@ -1737,7 +1868,7 @@
                     </pic:cNvPicPr>
                   </pic:nvPicPr>
                   <pic:blipFill>
-                    <a:blip r:embed="rId25">
+                    <a:blip r:embed="rId26">
                       <a:extLst>
                         <a:ext uri="{28A0092B-C50C-407E-A947-70E740481C1C}">
                           <a14:useLocalDpi xmlns:a14="http://schemas.microsoft.com/office/drawing/2010/main" val="0"/>
@@ -1771,6 +1902,7 @@
     </w:p>
     <w:p>
       <w:r>
+        <w:lastRenderedPageBreak/>
         <w:t xml:space="preserve">At one point, a row was accidentally added twice. Because </w:t>
       </w:r>
       <w:proofErr w:type="spellStart"/>
@@ -1787,7 +1919,13 @@
       </w:r>
       <w:proofErr w:type="spellEnd"/>
       <w:r>
-        <w:t xml:space="preserve"> doesn’t allow selective delete using </w:t>
+        <w:t xml:space="preserve"> </w:t>
+      </w:r>
+      <w:r>
+        <w:t>attempts to delete the extra row using</w:t>
+      </w:r>
+      <w:r>
+        <w:t xml:space="preserve"> </w:t>
       </w:r>
       <w:proofErr w:type="gramStart"/>
       <w:r>
@@ -1795,7 +1933,13 @@
       </w:r>
       <w:proofErr w:type="gramEnd"/>
       <w:r>
-        <w:t>WHERE.  In order to recover, the whole table was dropped and recreated.</w:t>
+        <w:t>WHERE</w:t>
+      </w:r>
+      <w:r>
+        <w:t xml:space="preserve"> failed</w:t>
+      </w:r>
+      <w:r>
+        <w:t>.  In order to recover, the whole table was dropped and recreated.</w:t>
       </w:r>
     </w:p>
     <w:p>
@@ -1803,8 +1947,15 @@
         <w:pStyle w:val="Heading2"/>
       </w:pPr>
       <w:r>
-        <w:lastRenderedPageBreak/>
         <w:t>Using the database to retrieve data</w:t>
+      </w:r>
+    </w:p>
+    <w:p>
+      <w:r>
+        <w:t xml:space="preserve">The </w:t>
+      </w:r>
+      <w:r>
+        <w:t>first query was done against the business table to demonstrate the power of SQL to research businesses.  This query filters out businesses are closed, that don’t have many reviews, and don’t accept credit cards.  These results were ordered by city and then by stars. This type of query response could be helpful for a user going through a state wanting to get an idea of the restaurants in places that yelp users frequented.</w:t>
       </w:r>
     </w:p>
     <w:p>
@@ -1830,7 +1981,7 @@
                     </pic:cNvPicPr>
                   </pic:nvPicPr>
                   <pic:blipFill>
-                    <a:blip r:embed="rId26">
+                    <a:blip r:embed="rId27">
                       <a:extLst>
                         <a:ext uri="{28A0092B-C50C-407E-A947-70E740481C1C}">
                           <a14:useLocalDpi xmlns:a14="http://schemas.microsoft.com/office/drawing/2010/main" val="0"/>
@@ -1885,7 +2036,7 @@
                     </pic:cNvPicPr>
                   </pic:nvPicPr>
                   <pic:blipFill>
-                    <a:blip r:embed="rId27">
+                    <a:blip r:embed="rId28">
                       <a:extLst>
                         <a:ext uri="{28A0092B-C50C-407E-A947-70E740481C1C}">
                           <a14:useLocalDpi xmlns:a14="http://schemas.microsoft.com/office/drawing/2010/main" val="0"/>
@@ -1919,6 +2070,34 @@
     </w:p>
     <w:p>
       <w:r>
+        <w:lastRenderedPageBreak/>
+        <w:t xml:space="preserve">Looking at these results starts to read like a travel manual.  This could help a yelp user </w:t>
+      </w:r>
+      <w:r>
+        <w:t xml:space="preserve">planning to travel across a state </w:t>
+      </w:r>
+      <w:r>
+        <w:t>like Montana and see what the best places are to stop</w:t>
+      </w:r>
+      <w:r>
+        <w:t xml:space="preserve">, from a Yelp </w:t>
+      </w:r>
+      <w:proofErr w:type="spellStart"/>
+      <w:r>
+        <w:t>perspsective</w:t>
+      </w:r>
+      <w:proofErr w:type="spellEnd"/>
+      <w:r>
+        <w:t>.</w:t>
+      </w:r>
+    </w:p>
+    <w:p>
+      <w:r>
+        <w:t xml:space="preserve">The second query can help the Yelp marketing department as they reach out to the Yelp community of reviewers. </w:t>
+      </w:r>
+    </w:p>
+    <w:p>
+      <w:r>
         <w:rPr>
           <w:noProof/>
         </w:rPr>
@@ -1940,7 +2119,7 @@
                     </pic:cNvPicPr>
                   </pic:nvPicPr>
                   <pic:blipFill>
-                    <a:blip r:embed="rId28">
+                    <a:blip r:embed="rId29">
                       <a:extLst>
                         <a:ext uri="{28A0092B-C50C-407E-A947-70E740481C1C}">
                           <a14:useLocalDpi xmlns:a14="http://schemas.microsoft.com/office/drawing/2010/main" val="0"/>
@@ -1995,7 +2174,7 @@
                     </pic:cNvPicPr>
                   </pic:nvPicPr>
                   <pic:blipFill>
-                    <a:blip r:embed="rId29">
+                    <a:blip r:embed="rId30">
                       <a:extLst>
                         <a:ext uri="{28A0092B-C50C-407E-A947-70E740481C1C}">
                           <a14:useLocalDpi xmlns:a14="http://schemas.microsoft.com/office/drawing/2010/main" val="0"/>
@@ -2029,6 +2208,38 @@
     </w:p>
     <w:p>
       <w:r>
+        <w:t>These results start to give a picture of which users are not only active, but maybe more importantly, who is more helpful (VOTES_USEFUL) and developing the Yelp brand (VOTES_FUNNY and fans).</w:t>
+      </w:r>
+    </w:p>
+    <w:p>
+      <w:r>
+        <w:t>The next query was done with a join of the three tables.  The review table has foreign keys to the other two tables.</w:t>
+      </w:r>
+      <w:r>
+        <w:t xml:space="preserve"> An inner join means that the rows for this result will include rows where the </w:t>
+      </w:r>
+      <w:proofErr w:type="spellStart"/>
+      <w:r>
+        <w:t>business_id</w:t>
+      </w:r>
+      <w:proofErr w:type="spellEnd"/>
+      <w:r>
+        <w:t xml:space="preserve"> and </w:t>
+      </w:r>
+      <w:proofErr w:type="spellStart"/>
+      <w:r>
+        <w:t>user_id</w:t>
+      </w:r>
+      <w:proofErr w:type="spellEnd"/>
+      <w:r>
+        <w:t xml:space="preserve"> have matching data in the other two tables.  The application developers are considering some enhancements that help users to have some context for the </w:t>
+      </w:r>
+      <w:r>
+        <w:t xml:space="preserve">current they are reviewing. </w:t>
+      </w:r>
+    </w:p>
+    <w:p>
+      <w:r>
         <w:rPr>
           <w:noProof/>
         </w:rPr>
@@ -2051,7 +2262,7 @@
                     </pic:cNvPicPr>
                   </pic:nvPicPr>
                   <pic:blipFill>
-                    <a:blip r:embed="rId30">
+                    <a:blip r:embed="rId31">
                       <a:extLst>
                         <a:ext uri="{28A0092B-C50C-407E-A947-70E740481C1C}">
                           <a14:useLocalDpi xmlns:a14="http://schemas.microsoft.com/office/drawing/2010/main" val="0"/>
@@ -2085,7 +2296,13 @@
     </w:p>
     <w:p>
       <w:r>
-        <w:tab/>
+        <w:t>In this case, t</w:t>
+      </w:r>
+      <w:r>
+        <w:t>he user can see not only the stars for the review</w:t>
+      </w:r>
+      <w:r>
+        <w:t xml:space="preserve"> but whether the number of stars is unusually high for this user or this business. The person looking at the review could use this enhanced info to either skip this review if the user always gives 5 stars, or really pay attention if the business normally gets a 3.</w:t>
       </w:r>
       <w:r>
         <w:rPr>
@@ -2109,7 +2326,7 @@
                     </pic:cNvPicPr>
                   </pic:nvPicPr>
                   <pic:blipFill>
-                    <a:blip r:embed="rId31">
+                    <a:blip r:embed="rId32">
                       <a:extLst>
                         <a:ext uri="{28A0092B-C50C-407E-A947-70E740481C1C}">
                           <a14:useLocalDpi xmlns:a14="http://schemas.microsoft.com/office/drawing/2010/main" val="0"/>
@@ -2141,7 +2358,20 @@
         </w:drawing>
       </w:r>
     </w:p>
-    <w:p/>
+    <w:p>
+      <w:r>
+        <w:t xml:space="preserve">An important feature of SQL is the ability to setup views.  </w:t>
+      </w:r>
+      <w:r>
+        <w:t xml:space="preserve">Views provide a convenience to users so that a set of tables can be queried as if they were one table.  Also, views can incorporate values that are the results of functions.  </w:t>
+      </w:r>
+      <w:r>
+        <w:t>There are several advantages of</w:t>
+      </w:r>
+      <w:r>
+        <w:t xml:space="preserve"> views. Sometimes they can simplify things when users need to do complex joins across several tables.  Also, views have </w:t>
+      </w:r>
+    </w:p>
     <w:p>
       <w:r>
         <w:rPr>
@@ -2166,7 +2396,7 @@
                     </pic:cNvPicPr>
                   </pic:nvPicPr>
                   <pic:blipFill>
-                    <a:blip r:embed="rId32">
+                    <a:blip r:embed="rId33">
                       <a:extLst>
                         <a:ext uri="{28A0092B-C50C-407E-A947-70E740481C1C}">
                           <a14:useLocalDpi xmlns:a14="http://schemas.microsoft.com/office/drawing/2010/main" val="0"/>
@@ -2221,7 +2451,7 @@
                     </pic:cNvPicPr>
                   </pic:nvPicPr>
                   <pic:blipFill>
-                    <a:blip r:embed="rId33">
+                    <a:blip r:embed="rId34">
                       <a:extLst>
                         <a:ext uri="{28A0092B-C50C-407E-A947-70E740481C1C}">
                           <a14:useLocalDpi xmlns:a14="http://schemas.microsoft.com/office/drawing/2010/main" val="0"/>
@@ -2277,7 +2507,7 @@
                     </pic:cNvPicPr>
                   </pic:nvPicPr>
                   <pic:blipFill>
-                    <a:blip r:embed="rId34">
+                    <a:blip r:embed="rId35">
                       <a:extLst>
                         <a:ext uri="{28A0092B-C50C-407E-A947-70E740481C1C}">
                           <a14:useLocalDpi xmlns:a14="http://schemas.microsoft.com/office/drawing/2010/main" val="0"/>
@@ -2374,7 +2604,7 @@
       <w:r>
         <w:t xml:space="preserve">”. Retrieved from </w:t>
       </w:r>
-      <w:hyperlink r:id="rId35" w:history="1">
+      <w:hyperlink r:id="rId36" w:history="1">
         <w:r>
           <w:rPr>
             <w:rStyle w:val="Hyperlink"/>
@@ -2393,7 +2623,7 @@
       <w:r>
         <w:t xml:space="preserve">”, retrieved from </w:t>
       </w:r>
-      <w:hyperlink r:id="rId36" w:history="1">
+      <w:hyperlink r:id="rId37" w:history="1">
         <w:r>
           <w:rPr>
             <w:rStyle w:val="Hyperlink"/>
@@ -2595,9 +2825,9 @@
       </w:pPr>
     </w:p>
     <w:sectPr>
-      <w:footerReference w:type="even" r:id="rId37"/>
-      <w:footerReference w:type="default" r:id="rId38"/>
-      <w:headerReference w:type="first" r:id="rId39"/>
+      <w:footerReference w:type="even" r:id="rId38"/>
+      <w:footerReference w:type="default" r:id="rId39"/>
+      <w:headerReference w:type="first" r:id="rId40"/>
       <w:pgSz w:w="12240" w:h="15840"/>
       <w:pgMar w:top="1710" w:right="1134" w:bottom="1710" w:left="1134" w:header="1134" w:footer="1134" w:gutter="0"/>
       <w:cols w:space="720"/>
@@ -2697,7 +2927,7 @@
         <w:rStyle w:val="PageNumber"/>
         <w:noProof/>
       </w:rPr>
-      <w:t>8</w:t>
+      <w:t>9</w:t>
     </w:r>
     <w:r>
       <w:rPr>
@@ -7501,7 +7731,7 @@
 </file>
 
 <file path=customXml/itemProps1.xml><?xml version="1.0" encoding="utf-8"?>
-<ds:datastoreItem xmlns:ds="http://schemas.openxmlformats.org/officeDocument/2006/customXml" ds:itemID="{005FFF22-D40B-B84B-BD47-899D8E0D6D7B}">
+<ds:datastoreItem xmlns:ds="http://schemas.openxmlformats.org/officeDocument/2006/customXml" ds:itemID="{C77EF8C6-FE7B-2C48-B59A-8A8E846A84B7}">
   <ds:schemaRefs>
     <ds:schemaRef ds:uri="http://schemas.openxmlformats.org/officeDocument/2006/bibliography"/>
   </ds:schemaRefs>

</xml_diff>